<commit_message>
add britts edits to manu
</commit_message>
<xml_diff>
--- a/manu/manu-v10.docx
+++ b/manu/manu-v10.docx
@@ -699,7 +699,7 @@
           <w:sz w:val="24"/>
           <w:szCs w:val="24"/>
         </w:rPr>
-        <w:t>diameter soil samples from a 10-18 cm depth increment shortly after cash crop planting in the spring of 2019. We measured the volumetric soil water content at saturation and matric potentials of -2.5, -10, -25, -50, -100, -200 and -500 cm water. Additionally, we measured organic matter</w:t>
+        <w:t xml:space="preserve">diameter soil samples from a 10-18 cm depth increment shortly after cash crop planting in the spring of 2019. We measured the volumetric soil water content at saturation and matric potentials of -2.5, -10, -25, -50, -100, -200 and -500 </w:t>
       </w:r>
       <w:r>
         <w:rPr>
@@ -707,7 +707,7 @@
           <w:sz w:val="24"/>
           <w:szCs w:val="24"/>
         </w:rPr>
-        <w:t xml:space="preserve">, </w:t>
+        <w:t>cmH2O</w:t>
       </w:r>
       <w:r>
         <w:rPr>
@@ -715,7 +715,7 @@
           <w:sz w:val="24"/>
           <w:szCs w:val="24"/>
         </w:rPr>
-        <w:t>soil texture</w:t>
+        <w:t>. Additionally, we measured organic matter</w:t>
       </w:r>
       <w:r>
         <w:rPr>
@@ -723,7 +723,7 @@
           <w:sz w:val="24"/>
           <w:szCs w:val="24"/>
         </w:rPr>
-        <w:t>, and bulk densities</w:t>
+        <w:t xml:space="preserve">, </w:t>
       </w:r>
       <w:r>
         <w:rPr>
@@ -731,7 +731,7 @@
           <w:sz w:val="24"/>
           <w:szCs w:val="24"/>
         </w:rPr>
-        <w:t xml:space="preserve"> of the samples. Pore-size distribution indices and air-entry potentials were estimated from non-linear model</w:t>
+        <w:t>soil texture</w:t>
       </w:r>
       <w:r>
         <w:rPr>
@@ -739,7 +739,7 @@
           <w:sz w:val="24"/>
           <w:szCs w:val="24"/>
         </w:rPr>
-        <w:t>s fit</w:t>
+        <w:t>, and bulk densities</w:t>
       </w:r>
       <w:r>
         <w:rPr>
@@ -747,7 +747,7 @@
           <w:sz w:val="24"/>
           <w:szCs w:val="24"/>
         </w:rPr>
-        <w:t xml:space="preserve"> to the soil water retention curves</w:t>
+        <w:t xml:space="preserve"> of the samples. Pore-size distribution indices and air-entry potentials were estimated from non-linear model</w:t>
       </w:r>
       <w:r>
         <w:rPr>
@@ -755,41 +755,41 @@
           <w:sz w:val="24"/>
           <w:szCs w:val="24"/>
         </w:rPr>
-        <w:t xml:space="preserve">, and percent </w:t>
-      </w:r>
-      <w:proofErr w:type="spellStart"/>
+        <w:t>s fit</w:t>
+      </w:r>
       <w:r>
         <w:rPr>
           <w:rFonts w:ascii="Times New Roman" w:eastAsia="Times New Roman" w:hAnsi="Times New Roman" w:cs="Times New Roman"/>
           <w:sz w:val="24"/>
           <w:szCs w:val="24"/>
         </w:rPr>
-        <w:t>macropores</w:t>
-      </w:r>
-      <w:proofErr w:type="spellEnd"/>
+        <w:t xml:space="preserve"> to the soil water retention curves</w:t>
+      </w:r>
       <w:r>
         <w:rPr>
           <w:rFonts w:ascii="Times New Roman" w:eastAsia="Times New Roman" w:hAnsi="Times New Roman" w:cs="Times New Roman"/>
           <w:sz w:val="24"/>
           <w:szCs w:val="24"/>
         </w:rPr>
-        <w:t xml:space="preserve"> (&gt;30 um) w</w:t>
-      </w:r>
+        <w:t xml:space="preserve">, and percent </w:t>
+      </w:r>
+      <w:proofErr w:type="spellStart"/>
       <w:r>
         <w:rPr>
           <w:rFonts w:ascii="Times New Roman" w:eastAsia="Times New Roman" w:hAnsi="Times New Roman" w:cs="Times New Roman"/>
           <w:sz w:val="24"/>
           <w:szCs w:val="24"/>
         </w:rPr>
-        <w:t>as</w:t>
-      </w:r>
+        <w:t>macropores</w:t>
+      </w:r>
+      <w:proofErr w:type="spellEnd"/>
       <w:r>
         <w:rPr>
           <w:rFonts w:ascii="Times New Roman" w:eastAsia="Times New Roman" w:hAnsi="Times New Roman" w:cs="Times New Roman"/>
           <w:sz w:val="24"/>
           <w:szCs w:val="24"/>
         </w:rPr>
-        <w:t xml:space="preserve"> estimated using capillary rise equations</w:t>
+        <w:t xml:space="preserve"> (&gt;30 um) w</w:t>
       </w:r>
       <w:r>
         <w:rPr>
@@ -797,7 +797,126 @@
           <w:sz w:val="24"/>
           <w:szCs w:val="24"/>
         </w:rPr>
-        <w:t>. Water contents at saturation and at field capacity (-100 cm water) were taken directly from the data. Neither pore-size distribution nor air-entry potential (model parameters) were affected by CC</w:t>
+        <w:t>as</w:t>
+      </w:r>
+      <w:r>
+        <w:rPr>
+          <w:rFonts w:ascii="Times New Roman" w:eastAsia="Times New Roman" w:hAnsi="Times New Roman" w:cs="Times New Roman"/>
+          <w:sz w:val="24"/>
+          <w:szCs w:val="24"/>
+        </w:rPr>
+        <w:t xml:space="preserve"> estimated </w:t>
+      </w:r>
+      <w:r>
+        <w:rPr>
+          <w:rFonts w:ascii="Times New Roman" w:eastAsia="Times New Roman" w:hAnsi="Times New Roman" w:cs="Times New Roman"/>
+          <w:sz w:val="24"/>
+          <w:szCs w:val="24"/>
+        </w:rPr>
+        <w:t xml:space="preserve">from the </w:t>
+      </w:r>
+      <w:r>
+        <w:rPr>
+          <w:rFonts w:ascii="Times New Roman" w:eastAsia="Times New Roman" w:hAnsi="Times New Roman" w:cs="Times New Roman"/>
+          <w:sz w:val="24"/>
+          <w:szCs w:val="24"/>
+        </w:rPr>
+        <w:t>capillary rise equation</w:t>
+      </w:r>
+      <w:r>
+        <w:rPr>
+          <w:rFonts w:ascii="Times New Roman" w:eastAsia="Times New Roman" w:hAnsi="Times New Roman" w:cs="Times New Roman"/>
+          <w:sz w:val="24"/>
+          <w:szCs w:val="24"/>
+        </w:rPr>
+        <w:t>. Water contents at saturation and at field capacity (</w:t>
+      </w:r>
+      <w:r>
+        <w:rPr>
+          <w:rFonts w:ascii="Times New Roman" w:eastAsia="Times New Roman" w:hAnsi="Times New Roman" w:cs="Times New Roman"/>
+          <w:sz w:val="24"/>
+          <w:szCs w:val="24"/>
+        </w:rPr>
+        <w:t xml:space="preserve">0 and </w:t>
+      </w:r>
+      <w:r>
+        <w:rPr>
+          <w:rFonts w:ascii="Times New Roman" w:eastAsia="Times New Roman" w:hAnsi="Times New Roman" w:cs="Times New Roman"/>
+          <w:sz w:val="24"/>
+          <w:szCs w:val="24"/>
+        </w:rPr>
+        <w:t xml:space="preserve">-100 </w:t>
+      </w:r>
+      <w:r>
+        <w:rPr>
+          <w:rFonts w:ascii="Times New Roman" w:eastAsia="Times New Roman" w:hAnsi="Times New Roman" w:cs="Times New Roman"/>
+          <w:color w:val="FF0000"/>
+          <w:sz w:val="24"/>
+          <w:szCs w:val="24"/>
+        </w:rPr>
+        <w:t>cm</w:t>
+      </w:r>
+      <w:r>
+        <w:rPr>
+          <w:rFonts w:ascii="Times New Roman" w:eastAsia="Times New Roman" w:hAnsi="Times New Roman" w:cs="Times New Roman"/>
+          <w:color w:val="FF0000"/>
+          <w:sz w:val="24"/>
+          <w:szCs w:val="24"/>
+        </w:rPr>
+        <w:t>H</w:t>
+      </w:r>
+      <w:r>
+        <w:rPr>
+          <w:rFonts w:ascii="Times New Roman" w:eastAsia="Times New Roman" w:hAnsi="Times New Roman" w:cs="Times New Roman"/>
+          <w:color w:val="FF0000"/>
+          <w:sz w:val="24"/>
+          <w:szCs w:val="24"/>
+          <w:vertAlign w:val="subscript"/>
+        </w:rPr>
+        <w:t>2</w:t>
+      </w:r>
+      <w:r>
+        <w:rPr>
+          <w:rFonts w:ascii="Times New Roman" w:eastAsia="Times New Roman" w:hAnsi="Times New Roman" w:cs="Times New Roman"/>
+          <w:color w:val="FF0000"/>
+          <w:sz w:val="24"/>
+          <w:szCs w:val="24"/>
+        </w:rPr>
+        <w:t>O</w:t>
+      </w:r>
+      <w:r>
+        <w:rPr>
+          <w:rFonts w:ascii="Times New Roman" w:eastAsia="Times New Roman" w:hAnsi="Times New Roman" w:cs="Times New Roman"/>
+          <w:sz w:val="24"/>
+          <w:szCs w:val="24"/>
+        </w:rPr>
+        <w:t>, respectively</w:t>
+      </w:r>
+      <w:r>
+        <w:rPr>
+          <w:rFonts w:ascii="Times New Roman" w:eastAsia="Times New Roman" w:hAnsi="Times New Roman" w:cs="Times New Roman"/>
+          <w:sz w:val="24"/>
+          <w:szCs w:val="24"/>
+        </w:rPr>
+        <w:t xml:space="preserve">) </w:t>
+      </w:r>
+      <w:proofErr w:type="gramStart"/>
+      <w:r>
+        <w:rPr>
+          <w:rFonts w:ascii="Times New Roman" w:eastAsia="Times New Roman" w:hAnsi="Times New Roman" w:cs="Times New Roman"/>
+          <w:sz w:val="24"/>
+          <w:szCs w:val="24"/>
+        </w:rPr>
+        <w:t>were taken</w:t>
+      </w:r>
+      <w:proofErr w:type="gramEnd"/>
+      <w:r>
+        <w:rPr>
+          <w:rFonts w:ascii="Times New Roman" w:eastAsia="Times New Roman" w:hAnsi="Times New Roman" w:cs="Times New Roman"/>
+          <w:sz w:val="24"/>
+          <w:szCs w:val="24"/>
+        </w:rPr>
+        <w:t xml:space="preserve"> directly from the data. Neither pore-size distribution nor air-entry potential (model parameters) were affected by CC</w:t>
       </w:r>
       <w:r>
         <w:rPr>
@@ -1357,13 +1476,23 @@
         </w:rPr>
         <w:t>Addition of an over-wintering cereal rye (</w:t>
       </w:r>
+      <w:proofErr w:type="spellStart"/>
       <w:r>
         <w:rPr>
           <w:rFonts w:ascii="Times New Roman" w:hAnsi="Times New Roman" w:cs="Times New Roman"/>
           <w:i/>
           <w:iCs/>
         </w:rPr>
-        <w:t xml:space="preserve">Secale </w:t>
+        <w:t>Secale</w:t>
+      </w:r>
+      <w:proofErr w:type="spellEnd"/>
+      <w:r>
+        <w:rPr>
+          <w:rFonts w:ascii="Times New Roman" w:hAnsi="Times New Roman" w:cs="Times New Roman"/>
+          <w:i/>
+          <w:iCs/>
+        </w:rPr>
+        <w:t xml:space="preserve"> </w:t>
       </w:r>
       <w:proofErr w:type="spellStart"/>
       <w:r>
@@ -2882,7 +3011,19 @@
         <w:rPr>
           <w:rFonts w:ascii="Times New Roman" w:hAnsi="Times New Roman" w:cs="Times New Roman"/>
         </w:rPr>
-        <w:t>cover crop trials located in Iowa, USA. Two trials were on-farm production fields, and two trials were part of a larger research experiment. We assessed the effects of long-term cover cropping on soil water content at saturation, soil water content at matric potentials approximating field capacity (-100 cm H</w:t>
+        <w:t xml:space="preserve">cover crop trials located in Iowa, USA. Two trials were on-farm production fields, and two trials were part of a larger research experiment. We assessed the effects of long-term cover cropping on soil water content at saturation, soil water content at matric potentials approximating field capacity </w:t>
+      </w:r>
+      <w:r>
+        <w:rPr>
+          <w:rFonts w:ascii="Times New Roman" w:hAnsi="Times New Roman" w:cs="Times New Roman"/>
+        </w:rPr>
+        <w:t xml:space="preserve">on the shallow water tables that characterize landscapes in this region </w:t>
+      </w:r>
+      <w:r>
+        <w:rPr>
+          <w:rFonts w:ascii="Times New Roman" w:hAnsi="Times New Roman" w:cs="Times New Roman"/>
+        </w:rPr>
+        <w:t>(-100 cm H</w:t>
       </w:r>
       <w:r>
         <w:rPr>
@@ -2923,7 +3064,7 @@
         <w:rPr>
           <w:rFonts w:ascii="Times New Roman" w:hAnsi="Times New Roman" w:cs="Times New Roman"/>
         </w:rPr>
-        <w:t>), and pore-size distributions as estimated by the soil water retention curve shape. To complement and contextualize these data, we also measured soil texture, soil organic matter, and bulk densities of the soil samples. We used our results in combination with previous literature to construct a proposed causal model (Pearl 2008)</w:t>
+        <w:t>), and pore-size distributions as estimated by the soil water retention curve. To complement and contextualize these data, we also measured soil texture, soil organic matter, and bulk densities of the soil samples. We used our results in combination with previous literature to construct a proposed causal model (Pearl 2008)</w:t>
       </w:r>
       <w:r>
         <w:rPr>
@@ -6248,7 +6389,98 @@
           <w:b w:val="0"/>
           <w:sz w:val="22"/>
         </w:rPr>
-        <w:t xml:space="preserve"> filled to the top of the first ring, allowing the solution to move upward to saturate the soils with minimal air entrapment. The top ring was removed from the cores, then the saturated cores were weighed, then transferred to a custom-built pressure cell apparatus (Ankeny et al. 1992). Measurements were made according to the protocol described by Kool et al. 2019. Briefly, the cores were drained at atmospheric pressure for 12 hours to obtain a measurement for gravity-drained values (</w:t>
+        <w:t xml:space="preserve"> filled to the top of the first ring, allowing the </w:t>
+      </w:r>
+      <w:r>
+        <w:rPr>
+          <w:rFonts w:eastAsiaTheme="minorHAnsi"/>
+          <w:b w:val="0"/>
+          <w:sz w:val="22"/>
+        </w:rPr>
+        <w:t xml:space="preserve">samples to saturate </w:t>
+      </w:r>
+      <w:r>
+        <w:rPr>
+          <w:rFonts w:eastAsiaTheme="minorHAnsi"/>
+          <w:b w:val="0"/>
+          <w:sz w:val="22"/>
+        </w:rPr>
+        <w:t xml:space="preserve">with minimal air entrapment. The top ring was removed from the cores, then the saturated cores were weighed, then transferred to a custom-built pressure cell apparatus (Ankeny et al. 1992). Measurements </w:t>
+      </w:r>
+      <w:proofErr w:type="gramStart"/>
+      <w:r>
+        <w:rPr>
+          <w:rFonts w:eastAsiaTheme="minorHAnsi"/>
+          <w:b w:val="0"/>
+          <w:sz w:val="22"/>
+        </w:rPr>
+        <w:t>were made</w:t>
+      </w:r>
+      <w:proofErr w:type="gramEnd"/>
+      <w:r>
+        <w:rPr>
+          <w:rFonts w:eastAsiaTheme="minorHAnsi"/>
+          <w:b w:val="0"/>
+          <w:sz w:val="22"/>
+        </w:rPr>
+        <w:t xml:space="preserve"> according to the protocol described by </w:t>
+      </w:r>
+      <w:r>
+        <w:rPr>
+          <w:rFonts w:eastAsiaTheme="minorHAnsi"/>
+          <w:b w:val="0"/>
+          <w:color w:val="FF0000"/>
+          <w:sz w:val="22"/>
+        </w:rPr>
+        <w:t xml:space="preserve">Kool et al. </w:t>
+      </w:r>
+      <w:r>
+        <w:rPr>
+          <w:rFonts w:eastAsiaTheme="minorHAnsi"/>
+          <w:b w:val="0"/>
+          <w:sz w:val="22"/>
+        </w:rPr>
+        <w:t>(</w:t>
+      </w:r>
+      <w:r>
+        <w:rPr>
+          <w:rFonts w:eastAsiaTheme="minorHAnsi"/>
+          <w:b w:val="0"/>
+          <w:sz w:val="22"/>
+        </w:rPr>
+        <w:t>2019</w:t>
+      </w:r>
+      <w:r>
+        <w:rPr>
+          <w:rFonts w:eastAsiaTheme="minorHAnsi"/>
+          <w:b w:val="0"/>
+          <w:sz w:val="22"/>
+        </w:rPr>
+        <w:t>)</w:t>
+      </w:r>
+      <w:r>
+        <w:rPr>
+          <w:rFonts w:eastAsiaTheme="minorHAnsi"/>
+          <w:b w:val="0"/>
+          <w:sz w:val="22"/>
+        </w:rPr>
+        <w:t xml:space="preserve">. </w:t>
+      </w:r>
+      <w:r>
+        <w:rPr>
+          <w:rFonts w:eastAsiaTheme="minorHAnsi"/>
+          <w:b w:val="0"/>
+          <w:sz w:val="22"/>
+        </w:rPr>
+        <w:t>C</w:t>
+      </w:r>
+      <w:r>
+        <w:rPr>
+          <w:rFonts w:eastAsiaTheme="minorHAnsi"/>
+          <w:b w:val="0"/>
+          <w:sz w:val="22"/>
+        </w:rPr>
+        <w:t>ores were drained at atmospheric pressure for 12 hours to obtain a measurement for gravity-drained values (</w:t>
       </w:r>
       <w:proofErr w:type="spellStart"/>
       <w:r>
@@ -6275,7 +6507,23 @@
           <w:b w:val="0"/>
           <w:sz w:val="22"/>
         </w:rPr>
-        <w:t xml:space="preserve"> = -2.5 cm water). Subsequent measurements were taken at matric potentials (</w:t>
+        <w:t xml:space="preserve"> = -2.5 </w:t>
+      </w:r>
+      <w:r>
+        <w:rPr>
+          <w:rFonts w:eastAsiaTheme="minorHAnsi"/>
+          <w:b w:val="0"/>
+          <w:sz w:val="22"/>
+        </w:rPr>
+        <w:t>cmH2O</w:t>
+      </w:r>
+      <w:r>
+        <w:rPr>
+          <w:rFonts w:eastAsiaTheme="minorHAnsi"/>
+          <w:b w:val="0"/>
+          <w:sz w:val="22"/>
+        </w:rPr>
+        <w:t>). Subsequent measurements were taken at matric potentials (</w:t>
       </w:r>
       <w:proofErr w:type="spellStart"/>
       <w:r>
@@ -6320,7 +6568,49 @@
           <w:b w:val="0"/>
           <w:sz w:val="22"/>
         </w:rPr>
-        <w:t>10, -25, -50, -100, -200, and -500 cm water. The samples were then oven dried at 60 deg C for at least 48 hours, then weighed. Bulk densities were estimated by dividing the oven-dried weight of soil by the ring volume (347.5 cm</w:t>
+        <w:t>10, -25, -50, -100, -200, and -500</w:t>
+      </w:r>
+      <w:r>
+        <w:rPr>
+          <w:rFonts w:eastAsiaTheme="minorHAnsi"/>
+          <w:b w:val="0"/>
+          <w:color w:val="FF0000"/>
+          <w:sz w:val="22"/>
+        </w:rPr>
+        <w:t xml:space="preserve"> cm</w:t>
+      </w:r>
+      <w:r>
+        <w:rPr>
+          <w:rFonts w:eastAsiaTheme="minorHAnsi"/>
+          <w:b w:val="0"/>
+          <w:color w:val="FF0000"/>
+          <w:sz w:val="22"/>
+        </w:rPr>
+        <w:t>H2O</w:t>
+      </w:r>
+      <w:r>
+        <w:rPr>
+          <w:rFonts w:eastAsiaTheme="minorHAnsi"/>
+          <w:b w:val="0"/>
+          <w:sz w:val="22"/>
+        </w:rPr>
+        <w:t>. The samples</w:t>
+      </w:r>
+      <w:r>
+        <w:rPr>
+          <w:rFonts w:eastAsiaTheme="minorHAnsi"/>
+          <w:b w:val="0"/>
+          <w:sz w:val="22"/>
+        </w:rPr>
+        <w:t xml:space="preserve"> were then oven dried at 60 ⁰</w:t>
+      </w:r>
+      <w:r>
+        <w:rPr>
+          <w:rFonts w:eastAsiaTheme="minorHAnsi"/>
+          <w:b w:val="0"/>
+          <w:sz w:val="22"/>
+        </w:rPr>
+        <w:t>C for at least 48 hours, then weighed. Bulk densities were estimated by dividing the oven-dried weight of soil by the ring volume (347.5 cm</w:t>
       </w:r>
       <w:r>
         <w:rPr>
@@ -6433,7 +6723,7 @@
           <w:b w:val="0"/>
           <w:sz w:val="22"/>
         </w:rPr>
-        <w:t xml:space="preserve">it’s justified removal from the dataset. </w:t>
+        <w:t xml:space="preserve">its justified removal from the dataset. </w:t>
       </w:r>
       <w:r>
         <w:rPr>
@@ -6608,14 +6898,7 @@
         <w:rPr>
           <w:rFonts w:ascii="Times New Roman" w:hAnsi="Times New Roman" w:cs="Times New Roman"/>
         </w:rPr>
-        <w:t xml:space="preserve"> attachment </w:t>
-      </w:r>
-      <w:r>
-        <w:rPr>
-          <w:rFonts w:ascii="Times New Roman" w:hAnsi="Times New Roman" w:cs="Times New Roman"/>
-        </w:rPr>
-        <w:lastRenderedPageBreak/>
-        <w:t xml:space="preserve">(Malvern </w:t>
+        <w:t xml:space="preserve"> attachment (Malvern </w:t>
       </w:r>
       <w:proofErr w:type="spellStart"/>
       <w:r>
@@ -6703,6 +6986,7 @@
           <w:sz w:val="24"/>
           <w:szCs w:val="24"/>
         </w:rPr>
+        <w:lastRenderedPageBreak/>
         <w:t xml:space="preserve"> Organic carbon </w:t>
       </w:r>
     </w:p>
@@ -7592,7 +7876,6 @@
           <w:rFonts w:ascii="Times New Roman" w:hAnsi="Times New Roman" w:cs="Times New Roman"/>
           <w:noProof/>
         </w:rPr>
-        <w:lastRenderedPageBreak/>
         <w:t>w</w:t>
       </w:r>
       <w:r>
@@ -7668,7 +7951,15 @@
           <w:rFonts w:ascii="Times New Roman" w:hAnsi="Times New Roman" w:cs="Times New Roman"/>
           <w:noProof/>
         </w:rPr>
-        <w:t xml:space="preserve"> is the inverse of the air-entry potential, and </w:t>
+        <w:t xml:space="preserve"> is the inverse of </w:t>
+      </w:r>
+      <w:r>
+        <w:rPr>
+          <w:rFonts w:ascii="Times New Roman" w:hAnsi="Times New Roman" w:cs="Times New Roman"/>
+          <w:noProof/>
+        </w:rPr>
+        <w:lastRenderedPageBreak/>
+        <w:t xml:space="preserve">the air-entry potential, and </w:t>
       </w:r>
       <w:r>
         <w:rPr>
@@ -7771,7 +8062,21 @@
           <w:rFonts w:ascii="Times New Roman" w:hAnsi="Times New Roman" w:cs="Times New Roman"/>
           <w:noProof/>
         </w:rPr>
-        <w:t xml:space="preserve">experimentally measured at -15,000 cm water </w:t>
+        <w:t xml:space="preserve">experimentally measured at -15,000 </w:t>
+      </w:r>
+      <w:r>
+        <w:rPr>
+          <w:rFonts w:ascii="Times New Roman" w:hAnsi="Times New Roman" w:cs="Times New Roman"/>
+          <w:noProof/>
+        </w:rPr>
+        <w:t>cmH2O, i.e. the permanent wilting point</w:t>
+      </w:r>
+      <w:r>
+        <w:rPr>
+          <w:rFonts w:ascii="Times New Roman" w:hAnsi="Times New Roman" w:cs="Times New Roman"/>
+          <w:noProof/>
+        </w:rPr>
+        <w:t xml:space="preserve"> </w:t>
       </w:r>
       <w:sdt>
         <w:sdtPr>
@@ -7803,7 +8108,35 @@
           <w:rFonts w:ascii="Times New Roman" w:hAnsi="Times New Roman" w:cs="Times New Roman"/>
           <w:noProof/>
         </w:rPr>
-        <w:t xml:space="preserve">. The highest presssure we used in this study was -500 cm water, which could lead to less stable model fits due to lack of an anchoring value </w:t>
+        <w:t xml:space="preserve">. The highest presssure </w:t>
+      </w:r>
+      <w:r>
+        <w:rPr>
+          <w:rFonts w:ascii="Times New Roman" w:hAnsi="Times New Roman" w:cs="Times New Roman"/>
+          <w:noProof/>
+        </w:rPr>
+        <w:t xml:space="preserve">applied to samples in </w:t>
+      </w:r>
+      <w:r>
+        <w:rPr>
+          <w:rFonts w:ascii="Times New Roman" w:hAnsi="Times New Roman" w:cs="Times New Roman"/>
+          <w:noProof/>
+        </w:rPr>
+        <w:t xml:space="preserve">this study was -500 </w:t>
+      </w:r>
+      <w:r>
+        <w:rPr>
+          <w:rFonts w:ascii="Times New Roman" w:hAnsi="Times New Roman" w:cs="Times New Roman"/>
+          <w:noProof/>
+        </w:rPr>
+        <w:t>cmH2O</w:t>
+      </w:r>
+      <w:r>
+        <w:rPr>
+          <w:rFonts w:ascii="Times New Roman" w:hAnsi="Times New Roman" w:cs="Times New Roman"/>
+          <w:noProof/>
+        </w:rPr>
+        <w:t xml:space="preserve">, which could lead to less stable model fits due to lack of an anchoring value </w:t>
       </w:r>
       <w:sdt>
         <w:sdtPr>
@@ -7877,14 +8210,58 @@
           <w:rFonts w:ascii="Times New Roman" w:hAnsi="Times New Roman" w:cs="Times New Roman"/>
           <w:noProof/>
         </w:rPr>
-        <w:t xml:space="preserve">, which assumes </w:t>
-      </w:r>
-      <w:r>
-        <w:rPr>
-          <w:rFonts w:ascii="Times New Roman" w:hAnsi="Times New Roman" w:cs="Times New Roman"/>
-          <w:noProof/>
-        </w:rPr>
-        <w:t xml:space="preserve">the mean pore neck diameter (in cm) of drained pores at a given pressure is equal to 0.3 divided by the head pressure (cm water). Pores with mean neck diameters greater than 30 µm were considered macropores. The percent macropores was assessed as a response variable, described below. </w:t>
+        <w:t>, which assumes the mean pore neck diameter (in cm) of drained pores at a given pressure is equal to 0.3 divided by the head pressure (cm</w:t>
+      </w:r>
+      <w:r>
+        <w:rPr>
+          <w:rFonts w:ascii="Times New Roman" w:hAnsi="Times New Roman" w:cs="Times New Roman"/>
+          <w:noProof/>
+        </w:rPr>
+        <w:t>H2O</w:t>
+      </w:r>
+      <w:r>
+        <w:rPr>
+          <w:rFonts w:ascii="Times New Roman" w:hAnsi="Times New Roman" w:cs="Times New Roman"/>
+          <w:noProof/>
+        </w:rPr>
+        <w:t>). Pores with mean neck diameters greater than 30 µm were considered macropores</w:t>
+      </w:r>
+      <w:r>
+        <w:rPr>
+          <w:rFonts w:ascii="Times New Roman" w:hAnsi="Times New Roman" w:cs="Times New Roman"/>
+          <w:noProof/>
+        </w:rPr>
+        <w:t xml:space="preserve"> (</w:t>
+      </w:r>
+      <w:commentRangeStart w:id="3"/>
+      <w:r>
+        <w:rPr>
+          <w:rFonts w:ascii="Times New Roman" w:hAnsi="Times New Roman" w:cs="Times New Roman"/>
+          <w:noProof/>
+          <w:color w:val="FF0000"/>
+        </w:rPr>
+        <w:t>Kirkham 2014</w:t>
+      </w:r>
+      <w:commentRangeEnd w:id="3"/>
+      <w:r>
+        <w:rPr>
+          <w:rStyle w:val="CommentReference"/>
+        </w:rPr>
+        <w:commentReference w:id="3"/>
+      </w:r>
+      <w:r>
+        <w:rPr>
+          <w:rFonts w:ascii="Times New Roman" w:hAnsi="Times New Roman" w:cs="Times New Roman"/>
+          <w:noProof/>
+        </w:rPr>
+        <w:t>)</w:t>
+      </w:r>
+      <w:r>
+        <w:rPr>
+          <w:rFonts w:ascii="Times New Roman" w:hAnsi="Times New Roman" w:cs="Times New Roman"/>
+          <w:noProof/>
+        </w:rPr>
+        <w:t xml:space="preserve">. The percent macropores was assessed as a response variable, described below. </w:t>
       </w:r>
     </w:p>
     <w:p>
@@ -7913,7 +8290,21 @@
           <w:rFonts w:ascii="Times New Roman" w:hAnsi="Times New Roman" w:cs="Times New Roman"/>
           <w:noProof/>
         </w:rPr>
-        <w:t>a matric potential of -100 cm water (</w:t>
+        <w:t xml:space="preserve">a matric potential of -100 </w:t>
+      </w:r>
+      <w:r>
+        <w:rPr>
+          <w:rFonts w:ascii="Times New Roman" w:hAnsi="Times New Roman" w:cs="Times New Roman"/>
+          <w:noProof/>
+        </w:rPr>
+        <w:t>cmH2O</w:t>
+      </w:r>
+      <w:r>
+        <w:rPr>
+          <w:rFonts w:ascii="Times New Roman" w:hAnsi="Times New Roman" w:cs="Times New Roman"/>
+          <w:noProof/>
+        </w:rPr>
+        <w:t xml:space="preserve"> (</w:t>
       </w:r>
       <w:r>
         <w:rPr>
@@ -7927,7 +8318,98 @@
           <w:rFonts w:ascii="Times New Roman" w:hAnsi="Times New Roman" w:cs="Times New Roman"/>
           <w:noProof/>
         </w:rPr>
-        <w:t>). We used this approximation because the true field capacity matric potential will depend on the distance to the water table. The trials sampled all had artificial tile drainage installed at ~1.2 meter depths and shallow water tables (Table 1), meaning field capacity will be at matric potentials less than the commonly assumed -330 cm water</w:t>
+        <w:t>). We used thi</w:t>
+      </w:r>
+      <w:r>
+        <w:rPr>
+          <w:rFonts w:ascii="Times New Roman" w:hAnsi="Times New Roman" w:cs="Times New Roman"/>
+          <w:noProof/>
+        </w:rPr>
+        <w:t>s approximation because the actual</w:t>
+      </w:r>
+      <w:r>
+        <w:rPr>
+          <w:rFonts w:ascii="Times New Roman" w:hAnsi="Times New Roman" w:cs="Times New Roman"/>
+          <w:noProof/>
+        </w:rPr>
+        <w:t xml:space="preserve"> field capacity matric potential depend</w:t>
+      </w:r>
+      <w:r>
+        <w:rPr>
+          <w:rFonts w:ascii="Times New Roman" w:hAnsi="Times New Roman" w:cs="Times New Roman"/>
+          <w:noProof/>
+        </w:rPr>
+        <w:t>s</w:t>
+      </w:r>
+      <w:r>
+        <w:rPr>
+          <w:rFonts w:ascii="Times New Roman" w:hAnsi="Times New Roman" w:cs="Times New Roman"/>
+          <w:noProof/>
+        </w:rPr>
+        <w:t xml:space="preserve"> on the d</w:t>
+      </w:r>
+      <w:r>
+        <w:rPr>
+          <w:rFonts w:ascii="Times New Roman" w:hAnsi="Times New Roman" w:cs="Times New Roman"/>
+          <w:noProof/>
+        </w:rPr>
+        <w:t>epth</w:t>
+      </w:r>
+      <w:r>
+        <w:rPr>
+          <w:rFonts w:ascii="Times New Roman" w:hAnsi="Times New Roman" w:cs="Times New Roman"/>
+          <w:noProof/>
+        </w:rPr>
+        <w:t xml:space="preserve"> to the water table</w:t>
+      </w:r>
+      <w:r>
+        <w:rPr>
+          <w:rFonts w:ascii="Times New Roman" w:hAnsi="Times New Roman" w:cs="Times New Roman"/>
+          <w:noProof/>
+        </w:rPr>
+        <w:t>, which can vary seasonally</w:t>
+      </w:r>
+      <w:r>
+        <w:rPr>
+          <w:rFonts w:ascii="Times New Roman" w:hAnsi="Times New Roman" w:cs="Times New Roman"/>
+          <w:noProof/>
+        </w:rPr>
+        <w:t xml:space="preserve">. The trials sampled all had artificial tile drainage installed at ~1.2 meter depths and shallow water tables (Table 1), meaning field capacity will be at matric potentials less </w:t>
+      </w:r>
+      <w:r>
+        <w:rPr>
+          <w:rFonts w:ascii="Times New Roman" w:hAnsi="Times New Roman" w:cs="Times New Roman"/>
+          <w:noProof/>
+        </w:rPr>
+        <w:t xml:space="preserve">negative </w:t>
+      </w:r>
+      <w:r>
+        <w:rPr>
+          <w:rFonts w:ascii="Times New Roman" w:hAnsi="Times New Roman" w:cs="Times New Roman"/>
+          <w:noProof/>
+        </w:rPr>
+        <w:t xml:space="preserve">than the commonly assumed </w:t>
+      </w:r>
+      <w:r>
+        <w:rPr>
+          <w:rFonts w:ascii="Times New Roman" w:hAnsi="Times New Roman" w:cs="Times New Roman"/>
+          <w:noProof/>
+        </w:rPr>
+        <w:t xml:space="preserve">value of </w:t>
+      </w:r>
+      <w:r>
+        <w:rPr>
+          <w:rFonts w:ascii="Times New Roman" w:hAnsi="Times New Roman" w:cs="Times New Roman"/>
+          <w:noProof/>
+        </w:rPr>
+        <w:t xml:space="preserve">-330 </w:t>
+      </w:r>
+      <w:r>
+        <w:rPr>
+          <w:rFonts w:ascii="Times New Roman" w:hAnsi="Times New Roman" w:cs="Times New Roman"/>
+          <w:noProof/>
+        </w:rPr>
+        <w:t>cmH2O</w:t>
       </w:r>
       <w:r>
         <w:rPr>
@@ -7955,39 +8437,13 @@
         <w:rPr>
           <w:rFonts w:ascii="Times New Roman" w:eastAsia="Times New Roman" w:hAnsi="Times New Roman" w:cs="Times New Roman"/>
         </w:rPr>
-        <w:t xml:space="preserve">Additionally, </w:t>
-      </w:r>
-      <w:proofErr w:type="gramStart"/>
+        <w:t xml:space="preserve">Additionally, soil water retention curve data from Moore (2021), suggests that -100 </w:t>
+      </w:r>
       <w:r>
         <w:rPr>
           <w:rFonts w:ascii="Times New Roman" w:eastAsia="Times New Roman" w:hAnsi="Times New Roman" w:cs="Times New Roman"/>
         </w:rPr>
-        <w:t>soil water retention curve data</w:t>
-      </w:r>
-      <w:proofErr w:type="gramEnd"/>
-      <w:r>
-        <w:rPr>
-          <w:rFonts w:ascii="Times New Roman" w:eastAsia="Times New Roman" w:hAnsi="Times New Roman" w:cs="Times New Roman"/>
-        </w:rPr>
-        <w:t xml:space="preserve"> from Moore (2021), suggests that -100</w:t>
-      </w:r>
-      <w:r>
-        <w:rPr>
-          <w:rFonts w:ascii="Times New Roman" w:eastAsia="Times New Roman" w:hAnsi="Times New Roman" w:cs="Times New Roman"/>
-        </w:rPr>
-        <w:t xml:space="preserve"> </w:t>
-      </w:r>
-      <w:r>
-        <w:rPr>
-          <w:rFonts w:ascii="Times New Roman" w:eastAsia="Times New Roman" w:hAnsi="Times New Roman" w:cs="Times New Roman"/>
-        </w:rPr>
-        <w:t>cm</w:t>
-      </w:r>
-      <w:r>
-        <w:rPr>
-          <w:rFonts w:ascii="Times New Roman" w:eastAsia="Times New Roman" w:hAnsi="Times New Roman" w:cs="Times New Roman"/>
-        </w:rPr>
-        <w:t xml:space="preserve"> water</w:t>
+        <w:t>cmH2O</w:t>
       </w:r>
       <w:r>
         <w:rPr>
@@ -8079,7 +8535,42 @@
           <w:rFonts w:ascii="Times New Roman" w:hAnsi="Times New Roman" w:cs="Times New Roman"/>
           <w:noProof/>
         </w:rPr>
-        <w:t xml:space="preserve">, percent </w:t>
+        <w:t>, percent macropores</w:t>
+      </w:r>
+      <w:r>
+        <w:rPr>
+          <w:rFonts w:ascii="Times New Roman" w:hAnsi="Times New Roman" w:cs="Times New Roman"/>
+          <w:noProof/>
+        </w:rPr>
+        <w:t>)</w:t>
+      </w:r>
+      <w:r>
+        <w:rPr>
+          <w:rFonts w:ascii="Times New Roman" w:hAnsi="Times New Roman" w:cs="Times New Roman"/>
+          <w:noProof/>
+        </w:rPr>
+        <w:t xml:space="preserve"> were assessed using mixed-effect models. </w:t>
+      </w:r>
+      <w:r>
+        <w:rPr>
+          <w:rFonts w:ascii="Times New Roman" w:hAnsi="Times New Roman" w:cs="Times New Roman"/>
+          <w:noProof/>
+        </w:rPr>
+        <w:t xml:space="preserve">Trial, </w:t>
+      </w:r>
+      <w:r>
+        <w:rPr>
+          <w:rFonts w:ascii="Times New Roman" w:hAnsi="Times New Roman" w:cs="Times New Roman"/>
+          <w:noProof/>
+        </w:rPr>
+        <w:t>CC treatment</w:t>
+      </w:r>
+      <w:r>
+        <w:rPr>
+          <w:rFonts w:ascii="Times New Roman" w:hAnsi="Times New Roman" w:cs="Times New Roman"/>
+          <w:noProof/>
+        </w:rPr>
+        <w:t xml:space="preserve">, and their interaction were </w:t>
       </w:r>
       <w:r>
         <w:rPr>
@@ -8087,42 +8578,7 @@
           <w:noProof/>
         </w:rPr>
         <w:lastRenderedPageBreak/>
-        <w:t>macropores</w:t>
-      </w:r>
-      <w:r>
-        <w:rPr>
-          <w:rFonts w:ascii="Times New Roman" w:hAnsi="Times New Roman" w:cs="Times New Roman"/>
-          <w:noProof/>
-        </w:rPr>
-        <w:t>)</w:t>
-      </w:r>
-      <w:r>
-        <w:rPr>
-          <w:rFonts w:ascii="Times New Roman" w:hAnsi="Times New Roman" w:cs="Times New Roman"/>
-          <w:noProof/>
-        </w:rPr>
-        <w:t xml:space="preserve"> were assessed using mixed-effect models. </w:t>
-      </w:r>
-      <w:r>
-        <w:rPr>
-          <w:rFonts w:ascii="Times New Roman" w:hAnsi="Times New Roman" w:cs="Times New Roman"/>
-          <w:noProof/>
-        </w:rPr>
-        <w:t xml:space="preserve">Trial, </w:t>
-      </w:r>
-      <w:r>
-        <w:rPr>
-          <w:rFonts w:ascii="Times New Roman" w:hAnsi="Times New Roman" w:cs="Times New Roman"/>
-          <w:noProof/>
-        </w:rPr>
-        <w:t>CC treatment</w:t>
-      </w:r>
-      <w:r>
-        <w:rPr>
-          <w:rFonts w:ascii="Times New Roman" w:hAnsi="Times New Roman" w:cs="Times New Roman"/>
-          <w:noProof/>
-        </w:rPr>
-        <w:t xml:space="preserve">, and their interaction were included as fixed effects. Percent sand was investigated as a covariate in appropriate models. Models without a sand covariate had random intercept effects for replicates nested within location (East, Central, West), and models that included a sand covariate </w:t>
+        <w:t xml:space="preserve">included as fixed effects. Percent sand was investigated as a covariate in appropriate models. Models without a sand covariate had random intercept effects for replicates nested within location (East, Central, West), and models that included a sand covariate </w:t>
       </w:r>
       <w:r>
         <w:rPr>
@@ -8748,7 +9204,7 @@
         </w:rPr>
         <w:t xml:space="preserve"> (</w:t>
       </w:r>
-      <w:commentRangeStart w:id="3"/>
+      <w:commentRangeStart w:id="4"/>
       <w:r>
         <w:rPr>
           <w:rFonts w:ascii="Times New Roman" w:hAnsi="Times New Roman" w:cs="Times New Roman"/>
@@ -8756,12 +9212,12 @@
         </w:rPr>
         <w:t>CITE</w:t>
       </w:r>
-      <w:commentRangeEnd w:id="3"/>
+      <w:commentRangeEnd w:id="4"/>
       <w:r>
         <w:rPr>
           <w:rStyle w:val="CommentReference"/>
         </w:rPr>
-        <w:commentReference w:id="3"/>
+        <w:commentReference w:id="4"/>
       </w:r>
       <w:r>
         <w:rPr>
@@ -8967,28 +9423,21 @@
           <w:rFonts w:ascii="Times New Roman" w:hAnsi="Times New Roman" w:cs="Times New Roman"/>
           <w:noProof/>
         </w:rPr>
-        <w:t xml:space="preserve"> on bulk densities likewise dem</w:t>
-      </w:r>
-      <w:r>
-        <w:rPr>
-          <w:rFonts w:ascii="Times New Roman" w:hAnsi="Times New Roman" w:cs="Times New Roman"/>
-          <w:noProof/>
-        </w:rPr>
-        <w:t>onst</w:t>
-      </w:r>
-      <w:r>
-        <w:rPr>
-          <w:rFonts w:ascii="Times New Roman" w:hAnsi="Times New Roman" w:cs="Times New Roman"/>
-          <w:noProof/>
-        </w:rPr>
-        <w:t>r</w:t>
-      </w:r>
-      <w:r>
-        <w:rPr>
-          <w:rFonts w:ascii="Times New Roman" w:hAnsi="Times New Roman" w:cs="Times New Roman"/>
-          <w:noProof/>
-        </w:rPr>
-        <w:t xml:space="preserve">ates few studies where an overwintering rye </w:t>
+        <w:t xml:space="preserve"> on bulk densities likewise </w:t>
+      </w:r>
+      <w:r>
+        <w:rPr>
+          <w:rFonts w:ascii="Times New Roman" w:hAnsi="Times New Roman" w:cs="Times New Roman"/>
+          <w:noProof/>
+        </w:rPr>
+        <w:t>found</w:t>
+      </w:r>
+      <w:r>
+        <w:rPr>
+          <w:rFonts w:ascii="Times New Roman" w:hAnsi="Times New Roman" w:cs="Times New Roman"/>
+          <w:noProof/>
+        </w:rPr>
+        <w:t xml:space="preserve"> few studies where an overwintering rye </w:t>
       </w:r>
       <w:r>
         <w:rPr>
@@ -9246,7 +9695,21 @@
                 <w:rFonts w:ascii="Times New Roman" w:hAnsi="Times New Roman" w:cs="Times New Roman"/>
                 <w:noProof/>
               </w:rPr>
-              <w:t>(-100 cm water, bottom)</w:t>
+              <w:t xml:space="preserve">(-100 </w:t>
+            </w:r>
+            <w:r>
+              <w:rPr>
+                <w:rFonts w:ascii="Times New Roman" w:hAnsi="Times New Roman" w:cs="Times New Roman"/>
+                <w:noProof/>
+              </w:rPr>
+              <w:t>cmH2O</w:t>
+            </w:r>
+            <w:r>
+              <w:rPr>
+                <w:rFonts w:ascii="Times New Roman" w:hAnsi="Times New Roman" w:cs="Times New Roman"/>
+                <w:noProof/>
+              </w:rPr>
+              <w:t>, bottom)</w:t>
             </w:r>
             <w:r>
               <w:rPr>
@@ -9479,7 +9942,21 @@
           <w:rFonts w:ascii="Times New Roman" w:hAnsi="Times New Roman" w:cs="Times New Roman"/>
           <w:noProof/>
         </w:rPr>
-        <w:t xml:space="preserve">), indicating the changes in water held at field capacity could not be predicted based on CC above-ground biomass production. Likewise, there was no pattern between soil textures and presence or absence of a CC effect on water held at field capacity, meaning </w:t>
+        <w:t xml:space="preserve">), indicating the changes in water held at field capacity could not be predicted based on CC above-ground biomass production. Likewise, there was </w:t>
+      </w:r>
+      <w:r>
+        <w:rPr>
+          <w:rFonts w:ascii="Times New Roman" w:hAnsi="Times New Roman" w:cs="Times New Roman"/>
+          <w:noProof/>
+        </w:rPr>
+        <w:t>no pattern between soil textural characteristitcs</w:t>
+      </w:r>
+      <w:r>
+        <w:rPr>
+          <w:rFonts w:ascii="Times New Roman" w:hAnsi="Times New Roman" w:cs="Times New Roman"/>
+          <w:noProof/>
+        </w:rPr>
+        <w:t xml:space="preserve"> and presence or absence of a CC effect on water held at field capacity, meaning </w:t>
       </w:r>
       <w:r>
         <w:rPr>
@@ -9691,7 +10168,21 @@
           <w:rFonts w:ascii="Times New Roman" w:hAnsi="Times New Roman" w:cs="Times New Roman"/>
           <w:noProof/>
         </w:rPr>
-        <w:t xml:space="preserve">evapotransipiration </w:t>
+        <w:t>evapo</w:t>
+      </w:r>
+      <w:r>
+        <w:rPr>
+          <w:rFonts w:ascii="Times New Roman" w:hAnsi="Times New Roman" w:cs="Times New Roman"/>
+          <w:noProof/>
+        </w:rPr>
+        <w:t>-</w:t>
+      </w:r>
+      <w:r>
+        <w:rPr>
+          <w:rFonts w:ascii="Times New Roman" w:hAnsi="Times New Roman" w:cs="Times New Roman"/>
+          <w:noProof/>
+        </w:rPr>
+        <w:t xml:space="preserve">transipiration </w:t>
       </w:r>
       <w:r>
         <w:rPr>
@@ -9730,7 +10221,21 @@
           <w:rFonts w:ascii="Times New Roman" w:hAnsi="Times New Roman" w:cs="Times New Roman"/>
           <w:noProof/>
         </w:rPr>
-        <w:t>. An increase in the soil’s ability to hold water after gravity drainage may also contribute to peak water flow regulation. By increasing water content at field capacity by 2</w:t>
+        <w:t xml:space="preserve">. An increase in the soil’s ability to hold water after gravity drainage may also contribute to peak water flow regulation. By increasing </w:t>
+      </w:r>
+      <w:r>
+        <w:rPr>
+          <w:rFonts w:ascii="Times New Roman" w:hAnsi="Times New Roman" w:cs="Times New Roman"/>
+          <w:noProof/>
+        </w:rPr>
+        <w:t xml:space="preserve">volumetric </w:t>
+      </w:r>
+      <w:r>
+        <w:rPr>
+          <w:rFonts w:ascii="Times New Roman" w:hAnsi="Times New Roman" w:cs="Times New Roman"/>
+          <w:noProof/>
+        </w:rPr>
+        <w:t>water content at field capacity by 2</w:t>
       </w:r>
       <w:r>
         <w:rPr>
@@ -9828,18 +10333,50 @@
           <w:rFonts w:ascii="Times New Roman" w:hAnsi="Times New Roman" w:cs="Times New Roman"/>
           <w:noProof/>
         </w:rPr>
-        <w:t xml:space="preserve"> could significantly reduce the amount of water drained from a field after a saturating rain. There are few modelling studies that examine the potential for cover cropping to reduce flood incidence and severity </w:t>
-      </w:r>
-      <w:bookmarkStart w:id="4" w:name="_GoBack"/>
-      <w:r>
-        <w:rPr>
-          <w:rFonts w:ascii="Times New Roman" w:hAnsi="Times New Roman" w:cs="Times New Roman"/>
-          <w:noProof/>
-          <w:color w:val="FF0000"/>
-        </w:rPr>
-        <w:t>XXXXXXXXXXXXXXX</w:t>
-      </w:r>
-      <w:bookmarkEnd w:id="4"/>
+        <w:t xml:space="preserve"> could</w:t>
+      </w:r>
+      <w:r>
+        <w:rPr>
+          <w:rFonts w:ascii="Times New Roman" w:hAnsi="Times New Roman" w:cs="Times New Roman"/>
+          <w:noProof/>
+        </w:rPr>
+        <w:t xml:space="preserve"> reduce the amount of water drained from a field after a saturating rain. </w:t>
+      </w:r>
+      <w:r>
+        <w:rPr>
+          <w:rFonts w:ascii="Times New Roman" w:hAnsi="Times New Roman" w:cs="Times New Roman"/>
+          <w:noProof/>
+        </w:rPr>
+        <w:t xml:space="preserve">Our study also suggests </w:t>
+      </w:r>
+      <w:r>
+        <w:rPr>
+          <w:rFonts w:ascii="Times New Roman" w:hAnsi="Times New Roman" w:cs="Times New Roman"/>
+          <w:noProof/>
+        </w:rPr>
+        <w:t xml:space="preserve">considering how </w:t>
+      </w:r>
+      <w:r>
+        <w:rPr>
+          <w:rFonts w:ascii="Times New Roman" w:hAnsi="Times New Roman" w:cs="Times New Roman"/>
+          <w:noProof/>
+        </w:rPr>
+        <w:t>CC-induced increases to the amount of water held in a soil at field capacity</w:t>
+      </w:r>
+      <w:r>
+        <w:rPr>
+          <w:rFonts w:ascii="Times New Roman" w:hAnsi="Times New Roman" w:cs="Times New Roman"/>
+          <w:noProof/>
+        </w:rPr>
+        <w:t xml:space="preserve"> affect flood incidence and severity</w:t>
+      </w:r>
+      <w:r>
+        <w:rPr>
+          <w:rFonts w:ascii="Times New Roman" w:hAnsi="Times New Roman" w:cs="Times New Roman"/>
+          <w:noProof/>
+        </w:rPr>
+        <w:t xml:space="preserve"> would be worth investigating. </w:t>
+      </w:r>
     </w:p>
     <w:p>
       <w:pPr>
@@ -9995,6 +10532,7 @@
                 <w:noProof/>
               </w:rPr>
             </w:pPr>
+            <w:bookmarkStart w:id="5" w:name="_GoBack"/>
             <w:r>
               <w:rPr>
                 <w:rFonts w:ascii="Times New Roman" w:hAnsi="Times New Roman" w:cs="Times New Roman"/>
@@ -10002,10 +10540,10 @@
               </w:rPr>
               <w:lastRenderedPageBreak/>
               <w:drawing>
-                <wp:inline distT="0" distB="0" distL="0" distR="0" wp14:anchorId="6E1486E7" wp14:editId="25417C6F">
-                  <wp:extent cx="5623560" cy="3213720"/>
-                  <wp:effectExtent l="0" t="0" r="0" b="6350"/>
-                  <wp:docPr id="13" name="Picture 13" descr="Diagram, histogram&#10;&#10;Description automatically generated"/>
+                <wp:inline distT="0" distB="0" distL="0" distR="0" wp14:anchorId="3C955065" wp14:editId="13945A69">
+                  <wp:extent cx="5667375" cy="3282056"/>
+                  <wp:effectExtent l="0" t="0" r="0" b="0"/>
+                  <wp:docPr id="3" name="Picture 3" descr="C:\Users\vnichols\Documents\_github_repos\ghproj_sare18\02_figs\fig_manu-curves.png"/>
                   <wp:cNvGraphicFramePr>
                     <a:graphicFrameLocks xmlns:a="http://schemas.openxmlformats.org/drawingml/2006/main" noChangeAspect="1"/>
                   </wp:cNvGraphicFramePr>
@@ -10013,8 +10551,10 @@
                     <a:graphicData uri="http://schemas.openxmlformats.org/drawingml/2006/picture">
                       <pic:pic xmlns:pic="http://schemas.openxmlformats.org/drawingml/2006/picture">
                         <pic:nvPicPr>
-                          <pic:cNvPr id="13" name="Picture 13" descr="Diagram, histogram&#10;&#10;Description automatically generated"/>
-                          <pic:cNvPicPr/>
+                          <pic:cNvPr id="0" name="Picture 2" descr="C:\Users\vnichols\Documents\_github_repos\ghproj_sare18\02_figs\fig_manu-curves.png"/>
+                          <pic:cNvPicPr>
+                            <a:picLocks noChangeAspect="1" noChangeArrowheads="1"/>
+                          </pic:cNvPicPr>
                         </pic:nvPicPr>
                         <pic:blipFill>
                           <a:blip r:embed="rId20" cstate="print">
@@ -10024,18 +10564,23 @@
                               </a:ext>
                             </a:extLst>
                           </a:blip>
+                          <a:srcRect/>
                           <a:stretch>
                             <a:fillRect/>
                           </a:stretch>
                         </pic:blipFill>
-                        <pic:spPr>
+                        <pic:spPr bwMode="auto">
                           <a:xfrm>
                             <a:off x="0" y="0"/>
-                            <a:ext cx="5625240" cy="3214680"/>
+                            <a:ext cx="5678015" cy="3288218"/>
                           </a:xfrm>
                           <a:prstGeom prst="rect">
                             <a:avLst/>
                           </a:prstGeom>
+                          <a:noFill/>
+                          <a:ln>
+                            <a:noFill/>
+                          </a:ln>
                         </pic:spPr>
                       </pic:pic>
                     </a:graphicData>
@@ -10043,6 +10588,7 @@
                 </wp:inline>
               </w:drawing>
             </w:r>
+            <w:bookmarkEnd w:id="5"/>
           </w:p>
         </w:tc>
       </w:tr>
@@ -10150,7 +10696,142 @@
           <w:rFonts w:ascii="Times New Roman" w:hAnsi="Times New Roman" w:cs="Times New Roman"/>
           <w:noProof/>
         </w:rPr>
-        <w:t xml:space="preserve"> In fact, in the West-grain trial the number of macropores significantly decreased 61% macropores in the control to 48% in the CC treatment. In a review of published studies, authors found the effect of CCs on macropore makeup of the soil highly variable, but with an average increase (Haruna et al. 2020). The wide variation may be partially due to varying cut-offs in pore sizes for macropore categorization, but the variability in combination with our results again demonstrates using literature averages to predict CC impacts in Midwestern systems may be overly optimistic. </w:t>
+        <w:t xml:space="preserve"> In fact, in the West-grain trial the number of macropores significantly decreased</w:t>
+      </w:r>
+      <w:r>
+        <w:rPr>
+          <w:rFonts w:ascii="Times New Roman" w:hAnsi="Times New Roman" w:cs="Times New Roman"/>
+          <w:noProof/>
+        </w:rPr>
+        <w:t xml:space="preserve"> with</w:t>
+      </w:r>
+      <w:r>
+        <w:rPr>
+          <w:rFonts w:ascii="Times New Roman" w:hAnsi="Times New Roman" w:cs="Times New Roman"/>
+          <w:noProof/>
+        </w:rPr>
+        <w:t xml:space="preserve"> </w:t>
+      </w:r>
+      <w:r>
+        <w:rPr>
+          <w:rFonts w:ascii="Times New Roman" w:hAnsi="Times New Roman" w:cs="Times New Roman"/>
+          <w:noProof/>
+        </w:rPr>
+        <w:t xml:space="preserve">cover croping, with </w:t>
+      </w:r>
+      <w:r>
+        <w:rPr>
+          <w:rFonts w:ascii="Times New Roman" w:hAnsi="Times New Roman" w:cs="Times New Roman"/>
+          <w:noProof/>
+        </w:rPr>
+        <w:t xml:space="preserve">61% macropores in the control </w:t>
+      </w:r>
+      <w:r>
+        <w:rPr>
+          <w:rFonts w:ascii="Times New Roman" w:hAnsi="Times New Roman" w:cs="Times New Roman"/>
+          <w:noProof/>
+        </w:rPr>
+        <w:t>treatment compared with</w:t>
+      </w:r>
+      <w:r>
+        <w:rPr>
+          <w:rFonts w:ascii="Times New Roman" w:hAnsi="Times New Roman" w:cs="Times New Roman"/>
+          <w:noProof/>
+        </w:rPr>
+        <w:t xml:space="preserve"> 48% in the CC treatment. In a review of published studies, </w:t>
+      </w:r>
+      <w:r>
+        <w:rPr>
+          <w:rFonts w:ascii="Times New Roman" w:hAnsi="Times New Roman" w:cs="Times New Roman"/>
+          <w:noProof/>
+        </w:rPr>
+        <w:t>Haruna et al. (2020)</w:t>
+      </w:r>
+      <w:r>
+        <w:rPr>
+          <w:rFonts w:ascii="Times New Roman" w:hAnsi="Times New Roman" w:cs="Times New Roman"/>
+          <w:noProof/>
+        </w:rPr>
+        <w:t xml:space="preserve"> found the effect of CCs on macropore makeup of the soil highly variable, but with an </w:t>
+      </w:r>
+      <w:r>
+        <w:rPr>
+          <w:rFonts w:ascii="Times New Roman" w:hAnsi="Times New Roman" w:cs="Times New Roman"/>
+          <w:noProof/>
+        </w:rPr>
+        <w:t xml:space="preserve">overall </w:t>
+      </w:r>
+      <w:r>
+        <w:rPr>
+          <w:rFonts w:ascii="Times New Roman" w:hAnsi="Times New Roman" w:cs="Times New Roman"/>
+          <w:noProof/>
+        </w:rPr>
+        <w:t>average increase</w:t>
+      </w:r>
+      <w:r>
+        <w:rPr>
+          <w:rFonts w:ascii="Times New Roman" w:hAnsi="Times New Roman" w:cs="Times New Roman"/>
+          <w:noProof/>
+        </w:rPr>
+        <w:t>.</w:t>
+      </w:r>
+      <w:r>
+        <w:rPr>
+          <w:rFonts w:ascii="Times New Roman" w:hAnsi="Times New Roman" w:cs="Times New Roman"/>
+          <w:noProof/>
+        </w:rPr>
+        <w:t xml:space="preserve"> The wide variation may be partially due to varying cut-offs in pore sizes for macropore categorization</w:t>
+      </w:r>
+      <w:r>
+        <w:rPr>
+          <w:rFonts w:ascii="Times New Roman" w:hAnsi="Times New Roman" w:cs="Times New Roman"/>
+          <w:noProof/>
+        </w:rPr>
+        <w:t xml:space="preserve"> (</w:t>
+      </w:r>
+      <w:commentRangeStart w:id="6"/>
+      <w:r>
+        <w:rPr>
+          <w:rFonts w:ascii="Times New Roman" w:hAnsi="Times New Roman" w:cs="Times New Roman"/>
+          <w:noProof/>
+          <w:color w:val="FF0000"/>
+        </w:rPr>
+        <w:t>Luxmore 1981</w:t>
+      </w:r>
+      <w:commentRangeEnd w:id="6"/>
+      <w:r>
+        <w:rPr>
+          <w:rStyle w:val="CommentReference"/>
+        </w:rPr>
+        <w:commentReference w:id="6"/>
+      </w:r>
+      <w:r>
+        <w:rPr>
+          <w:rFonts w:ascii="Times New Roman" w:hAnsi="Times New Roman" w:cs="Times New Roman"/>
+          <w:noProof/>
+        </w:rPr>
+        <w:t>)</w:t>
+      </w:r>
+      <w:r>
+        <w:rPr>
+          <w:rFonts w:ascii="Times New Roman" w:hAnsi="Times New Roman" w:cs="Times New Roman"/>
+          <w:noProof/>
+        </w:rPr>
+        <w:t xml:space="preserve">, but the variability in combination with our results again demonstrates using literature averages to predict CC impacts in Midwestern systems may be </w:t>
+      </w:r>
+      <w:r>
+        <w:rPr>
+          <w:rFonts w:ascii="Times New Roman" w:hAnsi="Times New Roman" w:cs="Times New Roman"/>
+          <w:noProof/>
+        </w:rPr>
+        <w:t>inappropriate</w:t>
+      </w:r>
+      <w:r>
+        <w:rPr>
+          <w:rFonts w:ascii="Times New Roman" w:hAnsi="Times New Roman" w:cs="Times New Roman"/>
+          <w:noProof/>
+        </w:rPr>
+        <w:t xml:space="preserve">. </w:t>
       </w:r>
     </w:p>
     <w:tbl>
@@ -10260,27 +10941,83 @@
                 <w:rFonts w:ascii="Times New Roman" w:hAnsi="Times New Roman" w:cs="Times New Roman"/>
                 <w:noProof/>
               </w:rPr>
-              <w:t>Repliacte percentage (points) and mean</w:t>
+              <w:t>Repli</w:t>
             </w:r>
             <w:r>
               <w:rPr>
                 <w:rFonts w:ascii="Times New Roman" w:hAnsi="Times New Roman" w:cs="Times New Roman"/>
                 <w:noProof/>
               </w:rPr>
-              <w:t xml:space="preserve"> percentage</w:t>
+              <w:t>ca</w:t>
             </w:r>
             <w:r>
               <w:rPr>
                 <w:rFonts w:ascii="Times New Roman" w:hAnsi="Times New Roman" w:cs="Times New Roman"/>
                 <w:noProof/>
               </w:rPr>
-              <w:t xml:space="preserve"> (bars) m</w:t>
+              <w:t>te</w:t>
             </w:r>
             <w:r>
               <w:rPr>
                 <w:rFonts w:ascii="Times New Roman" w:hAnsi="Times New Roman" w:cs="Times New Roman"/>
                 <w:noProof/>
               </w:rPr>
+              <w:t xml:space="preserve"> (point) </w:t>
+            </w:r>
+            <w:r>
+              <w:rPr>
+                <w:rFonts w:ascii="Times New Roman" w:hAnsi="Times New Roman" w:cs="Times New Roman"/>
+                <w:noProof/>
+              </w:rPr>
+              <w:t xml:space="preserve">and </w:t>
+            </w:r>
+            <w:r>
+              <w:rPr>
+                <w:rFonts w:ascii="Times New Roman" w:hAnsi="Times New Roman" w:cs="Times New Roman"/>
+                <w:noProof/>
+              </w:rPr>
+              <w:t xml:space="preserve">treatment </w:t>
+            </w:r>
+            <w:r>
+              <w:rPr>
+                <w:rFonts w:ascii="Times New Roman" w:hAnsi="Times New Roman" w:cs="Times New Roman"/>
+                <w:noProof/>
+              </w:rPr>
+              <w:t>mean</w:t>
+            </w:r>
+            <w:r>
+              <w:rPr>
+                <w:rFonts w:ascii="Times New Roman" w:hAnsi="Times New Roman" w:cs="Times New Roman"/>
+                <w:noProof/>
+              </w:rPr>
+              <w:t xml:space="preserve"> </w:t>
+            </w:r>
+            <w:r>
+              <w:rPr>
+                <w:rFonts w:ascii="Times New Roman" w:hAnsi="Times New Roman" w:cs="Times New Roman"/>
+                <w:noProof/>
+              </w:rPr>
+              <w:t xml:space="preserve">(bars) </w:t>
+            </w:r>
+            <w:r>
+              <w:rPr>
+                <w:rFonts w:ascii="Times New Roman" w:hAnsi="Times New Roman" w:cs="Times New Roman"/>
+                <w:noProof/>
+              </w:rPr>
+              <w:t>percentage</w:t>
+            </w:r>
+            <w:r>
+              <w:rPr>
+                <w:rFonts w:ascii="Times New Roman" w:hAnsi="Times New Roman" w:cs="Times New Roman"/>
+                <w:noProof/>
+              </w:rPr>
+              <w:t xml:space="preserve"> m</w:t>
+            </w:r>
+            <w:r>
+              <w:rPr>
+                <w:rFonts w:ascii="Times New Roman" w:hAnsi="Times New Roman" w:cs="Times New Roman"/>
+                <w:noProof/>
+              </w:rPr>
               <w:t>a</w:t>
             </w:r>
             <w:r>
@@ -10302,7 +11039,21 @@
                 <w:rFonts w:ascii="Times New Roman" w:hAnsi="Times New Roman" w:cs="Times New Roman"/>
                 <w:noProof/>
               </w:rPr>
-              <w:t>30 um)</w:t>
+              <w:t xml:space="preserve">30 </w:t>
+            </w:r>
+            <w:r>
+              <w:rPr>
+                <w:rFonts w:ascii="Times New Roman" w:hAnsi="Times New Roman" w:cs="Times New Roman"/>
+                <w:noProof/>
+              </w:rPr>
+              <w:t>µ</w:t>
+            </w:r>
+            <w:r>
+              <w:rPr>
+                <w:rFonts w:ascii="Times New Roman" w:hAnsi="Times New Roman" w:cs="Times New Roman"/>
+                <w:noProof/>
+              </w:rPr>
+              <w:t>m)</w:t>
             </w:r>
             <w:r>
               <w:rPr>
@@ -10382,7 +11133,13 @@
         <w:rPr>
           <w:rFonts w:ascii="Times New Roman" w:hAnsi="Times New Roman" w:cs="Times New Roman"/>
         </w:rPr>
-        <w:t xml:space="preserve"> may affect </w:t>
+        <w:t xml:space="preserve"> might</w:t>
+      </w:r>
+      <w:r>
+        <w:rPr>
+          <w:rFonts w:ascii="Times New Roman" w:hAnsi="Times New Roman" w:cs="Times New Roman"/>
+        </w:rPr>
+        <w:t xml:space="preserve"> affect </w:t>
       </w:r>
       <w:r>
         <w:rPr>
@@ -11879,7 +12636,19 @@
         <w:rPr>
           <w:szCs w:val="24"/>
         </w:rPr>
-        <w:t xml:space="preserve">, which can greatly enhance researcher’s </w:t>
+        <w:t>, which can greatly enhance researchers</w:t>
+      </w:r>
+      <w:r>
+        <w:rPr>
+          <w:szCs w:val="24"/>
+        </w:rPr>
+        <w:t>’</w:t>
+      </w:r>
+      <w:r>
+        <w:rPr>
+          <w:szCs w:val="24"/>
+        </w:rPr>
+        <w:t xml:space="preserve"> </w:t>
       </w:r>
       <w:r>
         <w:rPr>
@@ -12017,14 +12786,38 @@
         <w:rPr>
           <w:szCs w:val="24"/>
         </w:rPr>
-        <w:t>While there is limited data available on both above- and below-ground biomass of CCs, data collected over the period of five years in Iowa show no relationship between above- and below-</w:t>
+        <w:t>While there is limited data available on both above- and below-ground biomass of CCs, data collected over the period of five years in Iowa show</w:t>
+      </w:r>
+      <w:r>
+        <w:rPr>
+          <w:szCs w:val="24"/>
+        </w:rPr>
+        <w:t>ed</w:t>
+      </w:r>
+      <w:r>
+        <w:rPr>
+          <w:szCs w:val="24"/>
+        </w:rPr>
+        <w:t xml:space="preserve"> no relationship between above- and </w:t>
       </w:r>
       <w:r>
         <w:rPr>
           <w:szCs w:val="24"/>
         </w:rPr>
         <w:lastRenderedPageBreak/>
-        <w:t xml:space="preserve">ground rye biomass, with root-to-shoot ratios varying from 0.16-1.94 at similar aboveground biomass productions (Martinez-Feria et al. 2016). Therefore, above-ground biomass production cannot be used as a proxy for below-ground </w:t>
+        <w:t xml:space="preserve">below-ground rye biomass, with root-to-shoot ratios varying from 0.16-1.94 at similar </w:t>
+      </w:r>
+      <w:r>
+        <w:rPr>
+          <w:szCs w:val="24"/>
+        </w:rPr>
+        <w:t xml:space="preserve">levels of </w:t>
+      </w:r>
+      <w:r>
+        <w:rPr>
+          <w:szCs w:val="24"/>
+        </w:rPr>
+        <w:t xml:space="preserve">aboveground biomass production (Martinez-Feria et al. 2016). Therefore, above-ground biomass production cannot be used as a proxy for below-ground </w:t>
       </w:r>
       <w:r>
         <w:rPr>
@@ -12106,7 +12899,7 @@
           <w:sz w:val="24"/>
           <w:szCs w:val="24"/>
         </w:rPr>
-        <w:t>decreases in bulk density</w:t>
+        <w:t>changes</w:t>
       </w:r>
       <w:r>
         <w:rPr>
@@ -12114,25 +12907,49 @@
           <w:sz w:val="24"/>
           <w:szCs w:val="24"/>
         </w:rPr>
-        <w:t xml:space="preserve">. However, we found CCs increased water held at field capacity in only two of the four trials, further demonstrating the need to understand causal mechanisms </w:t>
-      </w:r>
-      <w:proofErr w:type="gramStart"/>
+        <w:t xml:space="preserve"> in bulk density</w:t>
+      </w:r>
       <w:r>
         <w:rPr>
           <w:rFonts w:ascii="Times New Roman" w:eastAsia="Times New Roman" w:hAnsi="Times New Roman" w:cs="Times New Roman"/>
           <w:sz w:val="24"/>
           <w:szCs w:val="24"/>
         </w:rPr>
-        <w:t>in order to better predict</w:t>
-      </w:r>
-      <w:proofErr w:type="gramEnd"/>
+        <w:t xml:space="preserve">. However, we found CCs increased water held at field capacity in only two of the four trials, further demonstrating the need to understand causal mechanisms </w:t>
+      </w:r>
+      <w:proofErr w:type="gramStart"/>
       <w:r>
         <w:rPr>
           <w:rFonts w:ascii="Times New Roman" w:eastAsia="Times New Roman" w:hAnsi="Times New Roman" w:cs="Times New Roman"/>
           <w:sz w:val="24"/>
           <w:szCs w:val="24"/>
         </w:rPr>
-        <w:t xml:space="preserve"> where and when CCs will provide the most benefit. </w:t>
+        <w:t>in order to better pr</w:t>
+      </w:r>
+      <w:r>
+        <w:rPr>
+          <w:rFonts w:ascii="Times New Roman" w:eastAsia="Times New Roman" w:hAnsi="Times New Roman" w:cs="Times New Roman"/>
+          <w:sz w:val="24"/>
+          <w:szCs w:val="24"/>
+        </w:rPr>
+        <w:t>edict</w:t>
+      </w:r>
+      <w:proofErr w:type="gramEnd"/>
+      <w:r>
+        <w:rPr>
+          <w:rFonts w:ascii="Times New Roman" w:eastAsia="Times New Roman" w:hAnsi="Times New Roman" w:cs="Times New Roman"/>
+          <w:sz w:val="24"/>
+          <w:szCs w:val="24"/>
+        </w:rPr>
+        <w:t xml:space="preserve"> where and when CCs might</w:t>
+      </w:r>
+      <w:r>
+        <w:rPr>
+          <w:rFonts w:ascii="Times New Roman" w:eastAsia="Times New Roman" w:hAnsi="Times New Roman" w:cs="Times New Roman"/>
+          <w:sz w:val="24"/>
+          <w:szCs w:val="24"/>
+        </w:rPr>
+        <w:t xml:space="preserve"> provide the most benefit. </w:t>
       </w:r>
     </w:p>
     <w:p>
@@ -12711,7 +13528,7 @@
       </w:r>
     </w:p>
   </w:comment>
-  <w:comment w:id="3" w:author="Nichols, Virginia A" w:date="2021-06-23T16:54:00Z" w:initials="NVA">
+  <w:comment w:id="3" w:author="Nichols, Virginia A" w:date="2021-06-24T10:19:00Z" w:initials="NVA">
     <w:p>
       <w:pPr>
         <w:pStyle w:val="CommentText"/>
@@ -12723,8 +13540,126 @@
         <w:annotationRef/>
       </w:r>
       <w:r>
+        <w:rPr>
+          <w:rFonts w:ascii="Arial" w:eastAsia="Arial" w:hAnsi="Arial" w:cs="Arial"/>
+          <w:color w:val="000000"/>
+        </w:rPr>
+        <w:t>Kirkham, M.B. 2014. Infiltration. Principles of soil and plant water relations (2nd Ed.). Elsevier Academic Press, Boston, MA.</w:t>
+      </w:r>
+    </w:p>
+  </w:comment>
+  <w:comment w:id="4" w:author="Nichols, Virginia A" w:date="2021-06-23T16:54:00Z" w:initials="NVA">
+    <w:p>
+      <w:pPr>
+        <w:pStyle w:val="CommentText"/>
+      </w:pPr>
+      <w:r>
+        <w:rPr>
+          <w:rStyle w:val="CommentReference"/>
+        </w:rPr>
+        <w:annotationRef/>
+      </w:r>
+      <w:r>
         <w:t>https://link.springer.com/article/10.1007/BF02180317</w:t>
       </w:r>
+    </w:p>
+  </w:comment>
+  <w:comment w:id="6" w:author="Nichols, Virginia A" w:date="2021-06-24T10:26:00Z" w:initials="NVA">
+    <w:p>
+      <w:pPr>
+        <w:pBdr>
+          <w:top w:val="nil"/>
+          <w:left w:val="nil"/>
+          <w:bottom w:val="nil"/>
+          <w:right w:val="nil"/>
+          <w:between w:val="nil"/>
+        </w:pBdr>
+        <w:spacing w:before="120" w:after="0" w:line="480" w:lineRule="auto"/>
+        <w:rPr>
+          <w:rFonts w:ascii="Times New Roman" w:eastAsia="Times New Roman" w:hAnsi="Times New Roman" w:cs="Times New Roman"/>
+          <w:b/>
+          <w:sz w:val="20"/>
+          <w:szCs w:val="20"/>
+          <w:highlight w:val="white"/>
+        </w:rPr>
+      </w:pPr>
+      <w:r>
+        <w:rPr>
+          <w:rStyle w:val="CommentReference"/>
+        </w:rPr>
+        <w:annotationRef/>
+      </w:r>
+      <w:proofErr w:type="spellStart"/>
+      <w:r>
+        <w:rPr>
+          <w:rFonts w:ascii="Times New Roman" w:eastAsia="Times New Roman" w:hAnsi="Times New Roman" w:cs="Times New Roman"/>
+          <w:b/>
+          <w:sz w:val="20"/>
+          <w:szCs w:val="20"/>
+          <w:highlight w:val="white"/>
+        </w:rPr>
+        <w:t>Luxmore</w:t>
+      </w:r>
+      <w:proofErr w:type="spellEnd"/>
+      <w:r>
+        <w:rPr>
+          <w:rFonts w:ascii="Times New Roman" w:eastAsia="Times New Roman" w:hAnsi="Times New Roman" w:cs="Times New Roman"/>
+          <w:b/>
+          <w:sz w:val="20"/>
+          <w:szCs w:val="20"/>
+          <w:highlight w:val="white"/>
+        </w:rPr>
+        <w:t xml:space="preserve">, R. J. 1981. Micro-, </w:t>
+      </w:r>
+      <w:proofErr w:type="spellStart"/>
+      <w:r>
+        <w:rPr>
+          <w:rFonts w:ascii="Times New Roman" w:eastAsia="Times New Roman" w:hAnsi="Times New Roman" w:cs="Times New Roman"/>
+          <w:b/>
+          <w:sz w:val="20"/>
+          <w:szCs w:val="20"/>
+          <w:highlight w:val="white"/>
+        </w:rPr>
+        <w:t>meso</w:t>
+      </w:r>
+      <w:proofErr w:type="spellEnd"/>
+      <w:r>
+        <w:rPr>
+          <w:rFonts w:ascii="Times New Roman" w:eastAsia="Times New Roman" w:hAnsi="Times New Roman" w:cs="Times New Roman"/>
+          <w:b/>
+          <w:sz w:val="20"/>
+          <w:szCs w:val="20"/>
+          <w:highlight w:val="white"/>
+        </w:rPr>
+        <w:t xml:space="preserve">-, and </w:t>
+      </w:r>
+      <w:proofErr w:type="spellStart"/>
+      <w:r>
+        <w:rPr>
+          <w:rFonts w:ascii="Times New Roman" w:eastAsia="Times New Roman" w:hAnsi="Times New Roman" w:cs="Times New Roman"/>
+          <w:b/>
+          <w:sz w:val="20"/>
+          <w:szCs w:val="20"/>
+          <w:highlight w:val="white"/>
+        </w:rPr>
+        <w:t>macroporosity</w:t>
+      </w:r>
+      <w:proofErr w:type="spellEnd"/>
+      <w:r>
+        <w:rPr>
+          <w:rFonts w:ascii="Times New Roman" w:eastAsia="Times New Roman" w:hAnsi="Times New Roman" w:cs="Times New Roman"/>
+          <w:b/>
+          <w:sz w:val="20"/>
+          <w:szCs w:val="20"/>
+          <w:highlight w:val="white"/>
+        </w:rPr>
+        <w:t xml:space="preserve"> of soil. Soil Sci. Soc. Am. J. 45:671672. </w:t>
+      </w:r>
+    </w:p>
+    <w:p>
+      <w:pPr>
+        <w:pStyle w:val="CommentText"/>
+      </w:pPr>
     </w:p>
   </w:comment>
 </w:comments>
@@ -12733,7 +13668,9 @@
 <file path=word/commentsExtended.xml><?xml version="1.0" encoding="utf-8"?>
 <w15:commentsEx xmlns:wpc="http://schemas.microsoft.com/office/word/2010/wordprocessingCanvas" xmlns:cx="http://schemas.microsoft.com/office/drawing/2014/chartex" xmlns:cx1="http://schemas.microsoft.com/office/drawing/2015/9/8/chartex" xmlns:mc="http://schemas.openxmlformats.org/markup-compatibility/2006" xmlns:o="urn:schemas-microsoft-com:office:office" xmlns:r="http://schemas.openxmlformats.org/officeDocument/2006/relationships" xmlns:m="http://schemas.openxmlformats.org/officeDocument/2006/math" xmlns:v="urn:schemas-microsoft-com:vml" xmlns:wp14="http://schemas.microsoft.com/office/word/2010/wordprocessingDrawing" xmlns:wp="http://schemas.openxmlformats.org/drawingml/2006/wordprocessingDrawing" xmlns:w10="urn:schemas-microsoft-com:office:word" xmlns:w="http://schemas.openxmlformats.org/wordprocessingml/2006/main" xmlns:w14="http://schemas.microsoft.com/office/word/2010/wordml" xmlns:w15="http://schemas.microsoft.com/office/word/2012/wordml" xmlns:w16se="http://schemas.microsoft.com/office/word/2015/wordml/symex" xmlns:wpg="http://schemas.microsoft.com/office/word/2010/wordprocessingGroup" xmlns:wpi="http://schemas.microsoft.com/office/word/2010/wordprocessingInk" xmlns:wne="http://schemas.microsoft.com/office/word/2006/wordml" xmlns:wps="http://schemas.microsoft.com/office/word/2010/wordprocessingShape" mc:Ignorable="w14 w15 w16se wp14">
   <w15:commentEx w15:paraId="4E65B13D" w15:done="0"/>
+  <w15:commentEx w15:paraId="35336109" w15:done="0"/>
   <w15:commentEx w15:paraId="6788C7FF" w15:done="0"/>
+  <w15:commentEx w15:paraId="7229BB33" w15:done="0"/>
 </w15:commentsEx>
 </file>
 
@@ -14698,6 +15635,7 @@
   <w:rsids>
     <w:rsidRoot w:val="001A0C13"/>
     <w:rsid w:val="000500C5"/>
+    <w:rsid w:val="000576BF"/>
     <w:rsid w:val="001A0C13"/>
     <w:rsid w:val="00397774"/>
     <w:rsid w:val="007F7816"/>
@@ -15478,7 +16416,7 @@
 </file>
 
 <file path=customXml/itemProps1.xml><?xml version="1.0" encoding="utf-8"?>
-<ds:datastoreItem xmlns:ds="http://schemas.openxmlformats.org/officeDocument/2006/customXml" ds:itemID="{B7C33932-1CE1-4468-AA9B-1774FDA5C754}">
+<ds:datastoreItem xmlns:ds="http://schemas.openxmlformats.org/officeDocument/2006/customXml" ds:itemID="{12A50822-706E-407D-A792-BF73CD18AAF7}">
   <ds:schemaRefs>
     <ds:schemaRef ds:uri="http://schemas.openxmlformats.org/officeDocument/2006/bibliography"/>
   </ds:schemaRefs>

</xml_diff>

<commit_message>
update manu from britt convo
</commit_message>
<xml_diff>
--- a/manu/manu-v10.docx
+++ b/manu/manu-v10.docx
@@ -11,6 +11,8 @@
           <w:szCs w:val="24"/>
         </w:rPr>
       </w:pPr>
+      <w:bookmarkStart w:id="0" w:name="_GoBack"/>
+      <w:bookmarkEnd w:id="0"/>
       <w:r>
         <w:rPr>
           <w:b/>
@@ -344,7 +346,28 @@
           <w:sz w:val="24"/>
           <w:szCs w:val="24"/>
         </w:rPr>
-        <w:t>Varies by Site</w:t>
+        <w:t>Var</w:t>
+      </w:r>
+      <w:r>
+        <w:rPr>
+          <w:sz w:val="24"/>
+          <w:szCs w:val="24"/>
+        </w:rPr>
+        <w:t>y</w:t>
+      </w:r>
+      <w:r>
+        <w:rPr>
+          <w:sz w:val="24"/>
+          <w:szCs w:val="24"/>
+        </w:rPr>
+        <w:t xml:space="preserve"> by Site</w:t>
+      </w:r>
+      <w:r>
+        <w:rPr>
+          <w:sz w:val="24"/>
+          <w:szCs w:val="24"/>
+        </w:rPr>
+        <w:t>: Field Measurements and a Potential Causal Model</w:t>
       </w:r>
     </w:p>
     <w:p>
@@ -699,7 +722,23 @@
           <w:sz w:val="24"/>
           <w:szCs w:val="24"/>
         </w:rPr>
-        <w:t xml:space="preserve">diameter soil samples from a 10-18 cm depth increment shortly after cash crop planting in the spring of 2019. We measured the volumetric soil water content at saturation and matric potentials of -2.5, -10, -25, -50, -100, -200 and -500 </w:t>
+        <w:t>diameter soil samples from a 10-18 cm depth increment shortly after cash crop planting in the spring of 2019. We measured the volumetric soil water content at saturation and matric potentials of -</w:t>
+      </w:r>
+      <w:r>
+        <w:rPr>
+          <w:rFonts w:ascii="Times New Roman" w:eastAsia="Times New Roman" w:hAnsi="Times New Roman" w:cs="Times New Roman"/>
+          <w:sz w:val="24"/>
+          <w:szCs w:val="24"/>
+        </w:rPr>
+        <w:t>3.8</w:t>
+      </w:r>
+      <w:r>
+        <w:rPr>
+          <w:rFonts w:ascii="Times New Roman" w:eastAsia="Times New Roman" w:hAnsi="Times New Roman" w:cs="Times New Roman"/>
+          <w:sz w:val="24"/>
+          <w:szCs w:val="24"/>
+        </w:rPr>
+        <w:t xml:space="preserve">, -10, -25, -50, -100, -200 and -500 </w:t>
       </w:r>
       <w:r>
         <w:rPr>
@@ -3045,7 +3084,7 @@
         </w:rPr>
         <w:t xml:space="preserve"> </w:t>
       </w:r>
-      <w:commentRangeStart w:id="0"/>
+      <w:commentRangeStart w:id="1"/>
       <w:r>
         <w:rPr>
           <w:rFonts w:ascii="Times New Roman" w:hAnsi="Times New Roman" w:cs="Times New Roman"/>
@@ -3053,12 +3092,12 @@
         </w:rPr>
         <w:t>Moore 2021</w:t>
       </w:r>
-      <w:commentRangeEnd w:id="0"/>
+      <w:commentRangeEnd w:id="1"/>
       <w:r>
         <w:rPr>
           <w:rStyle w:val="CommentReference"/>
         </w:rPr>
-        <w:commentReference w:id="0"/>
+        <w:commentReference w:id="1"/>
       </w:r>
       <w:r>
         <w:rPr>
@@ -3572,7 +3611,7 @@
                 <w:szCs w:val="20"/>
               </w:rPr>
             </w:pPr>
-            <w:bookmarkStart w:id="1" w:name="_Hlk69203050"/>
+            <w:bookmarkStart w:id="2" w:name="_Hlk69203050"/>
             <w:r>
               <w:rPr>
                 <w:rFonts w:ascii="Times New Roman" w:hAnsi="Times New Roman" w:cs="Times New Roman"/>
@@ -5883,7 +5922,7 @@
         </w:tc>
       </w:tr>
     </w:tbl>
-    <w:bookmarkEnd w:id="1"/>
+    <w:bookmarkEnd w:id="2"/>
     <w:p>
       <w:pPr>
         <w:spacing w:line="480" w:lineRule="auto"/>
@@ -6507,7 +6546,23 @@
           <w:b w:val="0"/>
           <w:sz w:val="22"/>
         </w:rPr>
-        <w:t xml:space="preserve"> = -2.5 </w:t>
+        <w:t xml:space="preserve"> = -</w:t>
+      </w:r>
+      <w:r>
+        <w:rPr>
+          <w:rFonts w:eastAsiaTheme="minorHAnsi"/>
+          <w:b w:val="0"/>
+          <w:sz w:val="22"/>
+        </w:rPr>
+        <w:t>3.8</w:t>
+      </w:r>
+      <w:r>
+        <w:rPr>
+          <w:rFonts w:eastAsiaTheme="minorHAnsi"/>
+          <w:b w:val="0"/>
+          <w:sz w:val="22"/>
+        </w:rPr>
+        <w:t xml:space="preserve"> </w:t>
       </w:r>
       <w:r>
         <w:rPr>
@@ -7126,7 +7181,7 @@
       <w:pPr>
         <w:spacing w:line="480" w:lineRule="auto"/>
         <w:rPr>
-          <w:del w:id="2" w:author="Nichols, Virginia A [AGRON]" w:date="2021-04-12T17:00:00Z"/>
+          <w:del w:id="3" w:author="Nichols, Virginia A [AGRON]" w:date="2021-04-12T17:00:00Z"/>
           <w:rFonts w:ascii="Times New Roman" w:hAnsi="Times New Roman" w:cs="Times New Roman"/>
         </w:rPr>
       </w:pPr>
@@ -8233,7 +8288,7 @@
         </w:rPr>
         <w:t xml:space="preserve"> (</w:t>
       </w:r>
-      <w:commentRangeStart w:id="3"/>
+      <w:commentRangeStart w:id="4"/>
       <w:r>
         <w:rPr>
           <w:rFonts w:ascii="Times New Roman" w:hAnsi="Times New Roman" w:cs="Times New Roman"/>
@@ -8242,12 +8297,12 @@
         </w:rPr>
         <w:t>Kirkham 2014</w:t>
       </w:r>
-      <w:commentRangeEnd w:id="3"/>
+      <w:commentRangeEnd w:id="4"/>
       <w:r>
         <w:rPr>
           <w:rStyle w:val="CommentReference"/>
         </w:rPr>
-        <w:commentReference w:id="3"/>
+        <w:commentReference w:id="4"/>
       </w:r>
       <w:r>
         <w:rPr>
@@ -8614,13 +8669,6 @@
           <w:noProof/>
         </w:rPr>
         <w:t>.</w:t>
-      </w:r>
-      <w:r>
-        <w:rPr>
-          <w:rFonts w:ascii="Times New Roman" w:hAnsi="Times New Roman" w:cs="Times New Roman"/>
-          <w:noProof/>
-        </w:rPr>
-        <w:t xml:space="preserve"> When inclusion of the sand covariate changed interpretations, both results are reported. </w:t>
       </w:r>
       <w:r>
         <w:rPr>
@@ -9124,6 +9172,43 @@
         </w:rPr>
         <w:t xml:space="preserve">s a covariate in statistical models for response variables thought to be affected by soil texture. </w:t>
       </w:r>
+      <w:r>
+        <w:rPr>
+          <w:rFonts w:ascii="Times New Roman" w:hAnsi="Times New Roman" w:cs="Times New Roman"/>
+          <w:noProof/>
+        </w:rPr>
+        <w:t>Soil texture is the dominant factor determining soil water retention (</w:t>
+      </w:r>
+      <w:r>
+        <w:rPr>
+          <w:rFonts w:ascii="Times New Roman" w:hAnsi="Times New Roman" w:cs="Times New Roman"/>
+          <w:noProof/>
+          <w:color w:val="FF0000"/>
+        </w:rPr>
+        <w:t>De Jong et al. 1983, Saxton and Rawls 2006</w:t>
+      </w:r>
+      <w:r>
+        <w:rPr>
+          <w:rFonts w:ascii="Times New Roman" w:hAnsi="Times New Roman" w:cs="Times New Roman"/>
+          <w:noProof/>
+        </w:rPr>
+        <w:t>), particularly under wet conditions (i.e. saturation and field capacity;</w:t>
+      </w:r>
+      <w:r>
+        <w:rPr>
+          <w:rFonts w:ascii="Times New Roman" w:hAnsi="Times New Roman" w:cs="Times New Roman"/>
+          <w:noProof/>
+          <w:color w:val="FF0000"/>
+        </w:rPr>
+        <w:t xml:space="preserve"> Manns and Berg 2013</w:t>
+      </w:r>
+      <w:r>
+        <w:rPr>
+          <w:rFonts w:ascii="Times New Roman" w:hAnsi="Times New Roman" w:cs="Times New Roman"/>
+          <w:noProof/>
+        </w:rPr>
+        <w:t xml:space="preserve">), so statistical comparisons of soil water at saturation and field capacity are reported from models that include the sand co-variate.  </w:t>
+      </w:r>
     </w:p>
     <w:p>
       <w:pPr>
@@ -9174,71 +9259,21 @@
           <w:rFonts w:ascii="Times New Roman" w:hAnsi="Times New Roman" w:cs="Times New Roman"/>
           <w:noProof/>
         </w:rPr>
-        <w:t xml:space="preserve">. </w:t>
-      </w:r>
-      <w:r>
-        <w:rPr>
-          <w:rFonts w:ascii="Times New Roman" w:hAnsi="Times New Roman" w:cs="Times New Roman"/>
-          <w:noProof/>
-        </w:rPr>
-        <w:t>It is feasible that soils with more sand may not accumulate organic matter as easily compared to soils with less sand (and therefore more clay), d</w:t>
-      </w:r>
-      <w:r>
-        <w:rPr>
-          <w:rFonts w:ascii="Times New Roman" w:hAnsi="Times New Roman" w:cs="Times New Roman"/>
-          <w:noProof/>
-        </w:rPr>
-        <w:t>ue to the high surface area and ioni</w:t>
-      </w:r>
-      <w:r>
-        <w:rPr>
-          <w:rFonts w:ascii="Times New Roman" w:hAnsi="Times New Roman" w:cs="Times New Roman"/>
-          <w:noProof/>
-        </w:rPr>
-        <w:t>c charges associated with clays</w:t>
-      </w:r>
-      <w:r>
-        <w:rPr>
-          <w:rFonts w:ascii="Times New Roman" w:hAnsi="Times New Roman" w:cs="Times New Roman"/>
-          <w:noProof/>
-        </w:rPr>
-        <w:t xml:space="preserve"> (</w:t>
-      </w:r>
-      <w:commentRangeStart w:id="4"/>
-      <w:r>
-        <w:rPr>
-          <w:rFonts w:ascii="Times New Roman" w:hAnsi="Times New Roman" w:cs="Times New Roman"/>
-          <w:noProof/>
-        </w:rPr>
-        <w:t>CITE</w:t>
-      </w:r>
-      <w:commentRangeEnd w:id="4"/>
-      <w:r>
-        <w:rPr>
-          <w:rStyle w:val="CommentReference"/>
-        </w:rPr>
-        <w:commentReference w:id="4"/>
-      </w:r>
-      <w:r>
-        <w:rPr>
-          <w:rFonts w:ascii="Times New Roman" w:hAnsi="Times New Roman" w:cs="Times New Roman"/>
-          <w:noProof/>
-        </w:rPr>
-        <w:t>)</w:t>
-      </w:r>
-      <w:r>
-        <w:rPr>
-          <w:rFonts w:ascii="Times New Roman" w:hAnsi="Times New Roman" w:cs="Times New Roman"/>
-          <w:noProof/>
-        </w:rPr>
-        <w:t xml:space="preserve">. </w:t>
-      </w:r>
-      <w:r>
-        <w:rPr>
-          <w:rFonts w:ascii="Times New Roman" w:hAnsi="Times New Roman" w:cs="Times New Roman"/>
-          <w:noProof/>
-        </w:rPr>
-        <w:t xml:space="preserve">The organic matter models were very sensitive to inclusion of sand as a covariate. The two trials with significantly different sand components in the cover crop and winter fallow treatments had lower organic matter in the cover crop treatments without a sand-correction, but higher organic matter with a sand correction. We therefore </w:t>
+        <w:t>.</w:t>
+      </w:r>
+      <w:r>
+        <w:rPr>
+          <w:rFonts w:ascii="Times New Roman" w:hAnsi="Times New Roman" w:cs="Times New Roman"/>
+          <w:noProof/>
+        </w:rPr>
+        <w:t xml:space="preserve"> </w:t>
+      </w:r>
+      <w:r>
+        <w:rPr>
+          <w:rFonts w:ascii="Times New Roman" w:hAnsi="Times New Roman" w:cs="Times New Roman"/>
+          <w:noProof/>
+        </w:rPr>
+        <w:t xml:space="preserve">The organic matter models were very sensitive to inclusion of sand as a covariate. The two trials with significantly different sand components in the cover crop and winter fallow treatments had lower organic matter in the cover crop treatments without </w:t>
       </w:r>
       <w:r>
         <w:rPr>
@@ -9246,7 +9281,7 @@
           <w:noProof/>
         </w:rPr>
         <w:lastRenderedPageBreak/>
-        <w:t>choose not to report the results from the organic matter analyses, but provide the results in supplementary material</w:t>
+        <w:t>a sand-correction, but higher organic matter with a sand correction. We therefore choose not to report the results from the organic matter analyses, but provide the results in supplementary material</w:t>
       </w:r>
       <w:r>
         <w:rPr>
@@ -9596,10 +9631,10 @@
               </w:rPr>
               <w:lastRenderedPageBreak/>
               <w:drawing>
-                <wp:inline distT="0" distB="0" distL="0" distR="0" wp14:anchorId="2DE3D91D" wp14:editId="137C5496">
-                  <wp:extent cx="5943600" cy="4545965"/>
-                  <wp:effectExtent l="0" t="0" r="0" b="6985"/>
-                  <wp:docPr id="10" name="Picture 10" descr="Chart, diagram, schematic&#10;&#10;Description automatically generated"/>
+                <wp:inline distT="0" distB="0" distL="0" distR="0" wp14:anchorId="0C2D9190" wp14:editId="52DB8767">
+                  <wp:extent cx="5743575" cy="4124765"/>
+                  <wp:effectExtent l="0" t="0" r="0" b="9525"/>
+                  <wp:docPr id="5" name="Picture 5" descr="C:\Users\vnichols\Documents\_github_repos\ghproj_sare18\02_figs\fig_manu-sat-fc-ses-one-panel.png"/>
                   <wp:cNvGraphicFramePr>
                     <a:graphicFrameLocks xmlns:a="http://schemas.openxmlformats.org/drawingml/2006/main" noChangeAspect="1"/>
                   </wp:cNvGraphicFramePr>
@@ -9607,8 +9642,10 @@
                     <a:graphicData uri="http://schemas.openxmlformats.org/drawingml/2006/picture">
                       <pic:pic xmlns:pic="http://schemas.openxmlformats.org/drawingml/2006/picture">
                         <pic:nvPicPr>
-                          <pic:cNvPr id="10" name="Picture 10" descr="Chart, diagram, schematic&#10;&#10;Description automatically generated"/>
-                          <pic:cNvPicPr/>
+                          <pic:cNvPr id="0" name="Picture 2" descr="C:\Users\vnichols\Documents\_github_repos\ghproj_sare18\02_figs\fig_manu-sat-fc-ses-one-panel.png"/>
+                          <pic:cNvPicPr>
+                            <a:picLocks noChangeAspect="1" noChangeArrowheads="1"/>
+                          </pic:cNvPicPr>
                         </pic:nvPicPr>
                         <pic:blipFill>
                           <a:blip r:embed="rId19" cstate="print">
@@ -9618,18 +9655,23 @@
                               </a:ext>
                             </a:extLst>
                           </a:blip>
+                          <a:srcRect/>
                           <a:stretch>
                             <a:fillRect/>
                           </a:stretch>
                         </pic:blipFill>
-                        <pic:spPr>
+                        <pic:spPr bwMode="auto">
                           <a:xfrm>
                             <a:off x="0" y="0"/>
-                            <a:ext cx="5943600" cy="4545965"/>
+                            <a:ext cx="5753255" cy="4131717"/>
                           </a:xfrm>
                           <a:prstGeom prst="rect">
                             <a:avLst/>
                           </a:prstGeom>
+                          <a:noFill/>
+                          <a:ln>
+                            <a:noFill/>
+                          </a:ln>
                         </pic:spPr>
                       </pic:pic>
                     </a:graphicData>
@@ -9674,7 +9716,21 @@
                 <w:rFonts w:ascii="Times New Roman" w:hAnsi="Times New Roman" w:cs="Times New Roman"/>
                 <w:noProof/>
               </w:rPr>
-              <w:t xml:space="preserve">(top) </w:t>
+              <w:t>(</w:t>
+            </w:r>
+            <w:r>
+              <w:rPr>
+                <w:rFonts w:ascii="Times New Roman" w:hAnsi="Times New Roman" w:cs="Times New Roman"/>
+                <w:noProof/>
+              </w:rPr>
+              <w:t>circles</w:t>
+            </w:r>
+            <w:r>
+              <w:rPr>
+                <w:rFonts w:ascii="Times New Roman" w:hAnsi="Times New Roman" w:cs="Times New Roman"/>
+                <w:noProof/>
+              </w:rPr>
+              <w:t xml:space="preserve">) </w:t>
             </w:r>
             <w:r>
               <w:rPr>
@@ -9709,7 +9765,21 @@
                 <w:rFonts w:ascii="Times New Roman" w:hAnsi="Times New Roman" w:cs="Times New Roman"/>
                 <w:noProof/>
               </w:rPr>
-              <w:t>, bottom)</w:t>
+              <w:t xml:space="preserve">, </w:t>
+            </w:r>
+            <w:r>
+              <w:rPr>
+                <w:rFonts w:ascii="Times New Roman" w:hAnsi="Times New Roman" w:cs="Times New Roman"/>
+                <w:noProof/>
+              </w:rPr>
+              <w:t>triangles</w:t>
+            </w:r>
+            <w:r>
+              <w:rPr>
+                <w:rFonts w:ascii="Times New Roman" w:hAnsi="Times New Roman" w:cs="Times New Roman"/>
+                <w:noProof/>
+              </w:rPr>
+              <w:t>)</w:t>
             </w:r>
             <w:r>
               <w:rPr>
@@ -9744,35 +9814,21 @@
                 <w:rFonts w:ascii="Times New Roman" w:hAnsi="Times New Roman" w:cs="Times New Roman"/>
                 <w:noProof/>
               </w:rPr>
-              <w:t xml:space="preserve">Bold points </w:t>
-            </w:r>
-            <w:r>
-              <w:rPr>
-                <w:rFonts w:ascii="Times New Roman" w:hAnsi="Times New Roman" w:cs="Times New Roman"/>
-                <w:noProof/>
-              </w:rPr>
-              <w:t>include an adjustment for the percent sand in the sample</w:t>
-            </w:r>
-            <w:r>
-              <w:rPr>
-                <w:rFonts w:ascii="Times New Roman" w:hAnsi="Times New Roman" w:cs="Times New Roman"/>
-                <w:noProof/>
-              </w:rPr>
-              <w:t>, stars indicate signficant differences at p&lt;0.10 with the sand adjustment</w:t>
-            </w:r>
-            <w:r>
-              <w:rPr>
-                <w:rFonts w:ascii="Times New Roman" w:hAnsi="Times New Roman" w:cs="Times New Roman"/>
-                <w:noProof/>
-              </w:rPr>
-              <w:t xml:space="preserve">. Note the different </w:t>
-            </w:r>
-            <w:r>
-              <w:rPr>
-                <w:rFonts w:ascii="Times New Roman" w:hAnsi="Times New Roman" w:cs="Times New Roman"/>
-                <w:noProof/>
-              </w:rPr>
-              <w:t xml:space="preserve">y-axes scales for ease of viewing. </w:t>
+              <w:t>S</w:t>
+            </w:r>
+            <w:r>
+              <w:rPr>
+                <w:rFonts w:ascii="Times New Roman" w:hAnsi="Times New Roman" w:cs="Times New Roman"/>
+                <w:noProof/>
+              </w:rPr>
+              <w:t>tars indicate signficant differences at p&lt;0.10 with the sand adjustment</w:t>
+            </w:r>
+            <w:r>
+              <w:rPr>
+                <w:rFonts w:ascii="Times New Roman" w:hAnsi="Times New Roman" w:cs="Times New Roman"/>
+                <w:noProof/>
+              </w:rPr>
+              <w:t>.</w:t>
             </w:r>
           </w:p>
         </w:tc>
@@ -9919,7 +9975,36 @@
           <w:rFonts w:ascii="Times New Roman" w:hAnsi="Times New Roman" w:cs="Times New Roman"/>
           <w:noProof/>
         </w:rPr>
-        <w:t xml:space="preserve">The West-grain trial consistently produced the lowest above-ground CC biomasses, and the </w:t>
+        <w:t>The West-grain trial consistently produced the lowest above-ground CC biomasses, and the Central-silage trial the highest (</w:t>
+      </w:r>
+      <w:r>
+        <w:rPr>
+          <w:rFonts w:ascii="Times New Roman" w:hAnsi="Times New Roman" w:cs="Times New Roman"/>
+          <w:b/>
+          <w:noProof/>
+        </w:rPr>
+        <w:t>Table 1</w:t>
+      </w:r>
+      <w:r>
+        <w:rPr>
+          <w:rFonts w:ascii="Times New Roman" w:hAnsi="Times New Roman" w:cs="Times New Roman"/>
+          <w:noProof/>
+        </w:rPr>
+        <w:t xml:space="preserve">), indicating the changes in water held at field capacity could not be predicted based on CC above-ground biomass production. Likewise, there was </w:t>
+      </w:r>
+      <w:r>
+        <w:rPr>
+          <w:rFonts w:ascii="Times New Roman" w:hAnsi="Times New Roman" w:cs="Times New Roman"/>
+          <w:noProof/>
+        </w:rPr>
+        <w:t>no pattern between soil textural characteristitcs</w:t>
+      </w:r>
+      <w:r>
+        <w:rPr>
+          <w:rFonts w:ascii="Times New Roman" w:hAnsi="Times New Roman" w:cs="Times New Roman"/>
+          <w:noProof/>
+        </w:rPr>
+        <w:t xml:space="preserve"> and presence or absence of a CC effect on water held at field capacity, meaning </w:t>
       </w:r>
       <w:r>
         <w:rPr>
@@ -9927,42 +10012,6 @@
           <w:noProof/>
         </w:rPr>
         <w:lastRenderedPageBreak/>
-        <w:t>Central-silage trial the highest (</w:t>
-      </w:r>
-      <w:r>
-        <w:rPr>
-          <w:rFonts w:ascii="Times New Roman" w:hAnsi="Times New Roman" w:cs="Times New Roman"/>
-          <w:b/>
-          <w:noProof/>
-        </w:rPr>
-        <w:t>Table 1</w:t>
-      </w:r>
-      <w:r>
-        <w:rPr>
-          <w:rFonts w:ascii="Times New Roman" w:hAnsi="Times New Roman" w:cs="Times New Roman"/>
-          <w:noProof/>
-        </w:rPr>
-        <w:t xml:space="preserve">), indicating the changes in water held at field capacity could not be predicted based on CC above-ground biomass production. Likewise, there was </w:t>
-      </w:r>
-      <w:r>
-        <w:rPr>
-          <w:rFonts w:ascii="Times New Roman" w:hAnsi="Times New Roman" w:cs="Times New Roman"/>
-          <w:noProof/>
-        </w:rPr>
-        <w:t>no pattern between soil textural characteristitcs</w:t>
-      </w:r>
-      <w:r>
-        <w:rPr>
-          <w:rFonts w:ascii="Times New Roman" w:hAnsi="Times New Roman" w:cs="Times New Roman"/>
-          <w:noProof/>
-        </w:rPr>
-        <w:t xml:space="preserve"> and presence or absence of a CC effect on water held at field capacity, meaning </w:t>
-      </w:r>
-      <w:r>
-        <w:rPr>
-          <w:rFonts w:ascii="Times New Roman" w:hAnsi="Times New Roman" w:cs="Times New Roman"/>
-          <w:noProof/>
-        </w:rPr>
         <w:t xml:space="preserve">that </w:t>
       </w:r>
       <w:r>
@@ -10532,7 +10581,6 @@
                 <w:noProof/>
               </w:rPr>
             </w:pPr>
-            <w:bookmarkStart w:id="5" w:name="_GoBack"/>
             <w:r>
               <w:rPr>
                 <w:rFonts w:ascii="Times New Roman" w:hAnsi="Times New Roman" w:cs="Times New Roman"/>
@@ -10588,7 +10636,6 @@
                 </wp:inline>
               </w:drawing>
             </w:r>
-            <w:bookmarkEnd w:id="5"/>
           </w:p>
         </w:tc>
       </w:tr>
@@ -10789,7 +10836,7 @@
         </w:rPr>
         <w:t xml:space="preserve"> (</w:t>
       </w:r>
-      <w:commentRangeStart w:id="6"/>
+      <w:commentRangeStart w:id="5"/>
       <w:r>
         <w:rPr>
           <w:rFonts w:ascii="Times New Roman" w:hAnsi="Times New Roman" w:cs="Times New Roman"/>
@@ -10798,12 +10845,12 @@
         </w:rPr>
         <w:t>Luxmore 1981</w:t>
       </w:r>
-      <w:commentRangeEnd w:id="6"/>
+      <w:commentRangeEnd w:id="5"/>
       <w:r>
         <w:rPr>
           <w:rStyle w:val="CommentReference"/>
         </w:rPr>
-        <w:commentReference w:id="6"/>
+        <w:commentReference w:id="5"/>
       </w:r>
       <w:r>
         <w:rPr>
@@ -11356,6 +11403,21 @@
         </w:rPr>
         <w:t xml:space="preserve">). </w:t>
       </w:r>
+      <w:r>
+        <w:rPr>
+          <w:rFonts w:ascii="Times New Roman" w:hAnsi="Times New Roman" w:cs="Times New Roman"/>
+          <w:noProof/>
+        </w:rPr>
+        <w:t xml:space="preserve">The model is simplified to exclude the effects of soil erosion, soil texture, tillage, and landscape position, which are all </w:t>
+      </w:r>
+      <w:r>
+        <w:rPr>
+          <w:rFonts w:ascii="Times New Roman" w:hAnsi="Times New Roman" w:cs="Times New Roman"/>
+          <w:noProof/>
+        </w:rPr>
+        <w:lastRenderedPageBreak/>
+        <w:t xml:space="preserve">factors that could potentially influence how soil responds to cover cropping (Moore 2021). Rather, we present this simple casusal model to provide a base from which to build. </w:t>
+      </w:r>
     </w:p>
     <w:p>
       <w:pPr>
@@ -11371,7 +11433,6 @@
           <w:b/>
           <w:noProof/>
         </w:rPr>
-        <w:lastRenderedPageBreak/>
         <w:t>Table 2</w:t>
       </w:r>
       <w:r>
@@ -12786,6 +12847,7 @@
         <w:rPr>
           <w:szCs w:val="24"/>
         </w:rPr>
+        <w:lastRenderedPageBreak/>
         <w:t>While there is limited data available on both above- and below-ground biomass of CCs, data collected over the period of five years in Iowa show</w:t>
       </w:r>
       <w:r>
@@ -12798,14 +12860,7 @@
         <w:rPr>
           <w:szCs w:val="24"/>
         </w:rPr>
-        <w:t xml:space="preserve"> no relationship between above- and </w:t>
-      </w:r>
-      <w:r>
-        <w:rPr>
-          <w:szCs w:val="24"/>
-        </w:rPr>
-        <w:lastRenderedPageBreak/>
-        <w:t xml:space="preserve">below-ground rye biomass, with root-to-shoot ratios varying from 0.16-1.94 at similar </w:t>
+        <w:t xml:space="preserve"> no relationship between above- and below-ground rye biomass, with root-to-shoot ratios varying from 0.16-1.94 at similar </w:t>
       </w:r>
       <w:r>
         <w:rPr>
@@ -13056,6 +13111,7 @@
         <w:rPr>
           <w:szCs w:val="24"/>
         </w:rPr>
+        <w:lastRenderedPageBreak/>
         <w:t xml:space="preserve">SX. </w:t>
       </w:r>
       <w:r>
@@ -13092,7 +13148,6 @@
         <w:rPr>
           <w:szCs w:val="24"/>
         </w:rPr>
-        <w:lastRenderedPageBreak/>
         <w:t>SX. Bulk density data</w:t>
       </w:r>
     </w:p>
@@ -13506,7 +13561,7 @@
 
 <file path=word/comments.xml><?xml version="1.0" encoding="utf-8"?>
 <w:comments xmlns:wpc="http://schemas.microsoft.com/office/word/2010/wordprocessingCanvas" xmlns:cx="http://schemas.microsoft.com/office/drawing/2014/chartex" xmlns:cx1="http://schemas.microsoft.com/office/drawing/2015/9/8/chartex" xmlns:mc="http://schemas.openxmlformats.org/markup-compatibility/2006" xmlns:o="urn:schemas-microsoft-com:office:office" xmlns:r="http://schemas.openxmlformats.org/officeDocument/2006/relationships" xmlns:m="http://schemas.openxmlformats.org/officeDocument/2006/math" xmlns:v="urn:schemas-microsoft-com:vml" xmlns:wp14="http://schemas.microsoft.com/office/word/2010/wordprocessingDrawing" xmlns:wp="http://schemas.openxmlformats.org/drawingml/2006/wordprocessingDrawing" xmlns:w10="urn:schemas-microsoft-com:office:word" xmlns:w="http://schemas.openxmlformats.org/wordprocessingml/2006/main" xmlns:w14="http://schemas.microsoft.com/office/word/2010/wordml" xmlns:w15="http://schemas.microsoft.com/office/word/2012/wordml" xmlns:w16se="http://schemas.microsoft.com/office/word/2015/wordml/symex" xmlns:wpg="http://schemas.microsoft.com/office/word/2010/wordprocessingGroup" xmlns:wpi="http://schemas.microsoft.com/office/word/2010/wordprocessingInk" xmlns:wne="http://schemas.microsoft.com/office/word/2006/wordml" xmlns:wps="http://schemas.microsoft.com/office/word/2010/wordprocessingShape" mc:Ignorable="w14 w15 w16se wp14">
-  <w:comment w:id="0" w:author="Nichols, Virginia A" w:date="2021-06-23T16:12:00Z" w:initials="NVA">
+  <w:comment w:id="1" w:author="Nichols, Virginia A" w:date="2021-06-23T16:12:00Z" w:initials="NVA">
     <w:p>
       <w:pPr>
         <w:pStyle w:val="CommentText"/>
@@ -13528,7 +13583,7 @@
       </w:r>
     </w:p>
   </w:comment>
-  <w:comment w:id="3" w:author="Nichols, Virginia A" w:date="2021-06-24T10:19:00Z" w:initials="NVA">
+  <w:comment w:id="4" w:author="Nichols, Virginia A" w:date="2021-06-24T10:19:00Z" w:initials="NVA">
     <w:p>
       <w:pPr>
         <w:pStyle w:val="CommentText"/>
@@ -13548,23 +13603,7 @@
       </w:r>
     </w:p>
   </w:comment>
-  <w:comment w:id="4" w:author="Nichols, Virginia A" w:date="2021-06-23T16:54:00Z" w:initials="NVA">
-    <w:p>
-      <w:pPr>
-        <w:pStyle w:val="CommentText"/>
-      </w:pPr>
-      <w:r>
-        <w:rPr>
-          <w:rStyle w:val="CommentReference"/>
-        </w:rPr>
-        <w:annotationRef/>
-      </w:r>
-      <w:r>
-        <w:t>https://link.springer.com/article/10.1007/BF02180317</w:t>
-      </w:r>
-    </w:p>
-  </w:comment>
-  <w:comment w:id="6" w:author="Nichols, Virginia A" w:date="2021-06-24T10:26:00Z" w:initials="NVA">
+  <w:comment w:id="5" w:author="Nichols, Virginia A" w:date="2021-06-24T10:26:00Z" w:initials="NVA">
     <w:p>
       <w:pPr>
         <w:pBdr>
@@ -13669,7 +13708,6 @@
 <w15:commentsEx xmlns:wpc="http://schemas.microsoft.com/office/word/2010/wordprocessingCanvas" xmlns:cx="http://schemas.microsoft.com/office/drawing/2014/chartex" xmlns:cx1="http://schemas.microsoft.com/office/drawing/2015/9/8/chartex" xmlns:mc="http://schemas.openxmlformats.org/markup-compatibility/2006" xmlns:o="urn:schemas-microsoft-com:office:office" xmlns:r="http://schemas.openxmlformats.org/officeDocument/2006/relationships" xmlns:m="http://schemas.openxmlformats.org/officeDocument/2006/math" xmlns:v="urn:schemas-microsoft-com:vml" xmlns:wp14="http://schemas.microsoft.com/office/word/2010/wordprocessingDrawing" xmlns:wp="http://schemas.openxmlformats.org/drawingml/2006/wordprocessingDrawing" xmlns:w10="urn:schemas-microsoft-com:office:word" xmlns:w="http://schemas.openxmlformats.org/wordprocessingml/2006/main" xmlns:w14="http://schemas.microsoft.com/office/word/2010/wordml" xmlns:w15="http://schemas.microsoft.com/office/word/2012/wordml" xmlns:w16se="http://schemas.microsoft.com/office/word/2015/wordml/symex" xmlns:wpg="http://schemas.microsoft.com/office/word/2010/wordprocessingGroup" xmlns:wpi="http://schemas.microsoft.com/office/word/2010/wordprocessingInk" xmlns:wne="http://schemas.microsoft.com/office/word/2006/wordml" xmlns:wps="http://schemas.microsoft.com/office/word/2010/wordprocessingShape" mc:Ignorable="w14 w15 w16se wp14">
   <w15:commentEx w15:paraId="4E65B13D" w15:done="0"/>
   <w15:commentEx w15:paraId="35336109" w15:done="0"/>
-  <w15:commentEx w15:paraId="6788C7FF" w15:done="0"/>
   <w15:commentEx w15:paraId="7229BB33" w15:done="0"/>
 </w15:commentsEx>
 </file>
@@ -15638,6 +15676,7 @@
     <w:rsid w:val="000576BF"/>
     <w:rsid w:val="001A0C13"/>
     <w:rsid w:val="00397774"/>
+    <w:rsid w:val="005212E3"/>
     <w:rsid w:val="007F7816"/>
     <w:rsid w:val="00BB339E"/>
   </w:rsids>
@@ -16416,7 +16455,7 @@
 </file>
 
 <file path=customXml/itemProps1.xml><?xml version="1.0" encoding="utf-8"?>
-<ds:datastoreItem xmlns:ds="http://schemas.openxmlformats.org/officeDocument/2006/customXml" ds:itemID="{12A50822-706E-407D-A792-BF73CD18AAF7}">
+<ds:datastoreItem xmlns:ds="http://schemas.openxmlformats.org/officeDocument/2006/customXml" ds:itemID="{5335038D-B613-499F-A121-C4EB9904C92E}">
   <ds:schemaRefs>
     <ds:schemaRef ds:uri="http://schemas.openxmlformats.org/officeDocument/2006/bibliography"/>
   </ds:schemaRefs>

</xml_diff>